<commit_message>
update Readme.docx and refactor build.gradle
</commit_message>
<xml_diff>
--- a/Readme.docx
+++ b/Readme.docx
@@ -101,31 +101,16 @@
         <w:rPr>
           <w:rFonts w:hint="eastAsia"/>
         </w:rPr>
-        <w:t>Eureka</w:t>
-      </w:r>
-      <w:r>
-        <w:rPr>
-          <w:rFonts w:hint="eastAsia"/>
-        </w:rPr>
-        <w:t>快速入门</w:t>
-      </w:r>
-    </w:p>
-    <w:p>
-      <w:r>
-        <w:rPr>
-          <w:rFonts w:hint="eastAsia"/>
-        </w:rPr>
-        <w:t>Eureka</w:t>
-      </w:r>
-      <w:r>
-        <w:rPr>
-          <w:rFonts w:hint="eastAsia"/>
-        </w:rPr>
-        <w:t>主要用于注册和发现服务的。</w:t>
-      </w:r>
-    </w:p>
-    <w:p/>
-    <w:p>
+        <w:t>主项目</w:t>
+      </w:r>
+    </w:p>
+    <w:p>
+      <w:r>
+        <w:rPr>
+          <w:rFonts w:hint="eastAsia"/>
+        </w:rPr>
+        <w:t>这是一系列的学习项目，所以</w:t>
+      </w:r>
       <w:r>
         <w:rPr>
           <w:rFonts w:hint="eastAsia"/>
@@ -146,11 +131,39 @@
         </w:rPr>
         <w:t xml:space="preserve"> </w:t>
       </w:r>
+      <w:proofErr w:type="spellStart"/>
+      <w:r>
+        <w:t>init</w:t>
+      </w:r>
+      <w:proofErr w:type="spellEnd"/>
+      <w:r>
+        <w:t xml:space="preserve"> </w:t>
+      </w:r>
       <w:r>
         <w:rPr>
           <w:rFonts w:hint="eastAsia"/>
         </w:rPr>
         <w:t>创建主项目</w:t>
+      </w:r>
+      <w:r>
+        <w:rPr>
+          <w:rFonts w:hint="eastAsia"/>
+        </w:rPr>
+        <w:t>，也就用</w:t>
+      </w:r>
+      <w:proofErr w:type="spellStart"/>
+      <w:r>
+        <w:rPr>
+          <w:rFonts w:hint="eastAsia"/>
+        </w:rPr>
+        <w:t>Gradle</w:t>
+      </w:r>
+      <w:proofErr w:type="spellEnd"/>
+      <w:r>
+        <w:rPr>
+          <w:rFonts w:hint="eastAsia"/>
+        </w:rPr>
+        <w:t>构建一个多模块的项目。</w:t>
       </w:r>
     </w:p>
     <w:p>
@@ -241,34 +254,25 @@
         <w:rPr>
           <w:rFonts w:hint="eastAsia"/>
         </w:rPr>
-        <w:t>idea</w:t>
-      </w:r>
-      <w:r>
-        <w:rPr>
-          <w:rFonts w:hint="eastAsia"/>
-        </w:rPr>
-        <w:t>插件。为了照顾有些同学还是很钟意</w:t>
-      </w:r>
-      <w:r>
-        <w:rPr>
-          <w:rFonts w:hint="eastAsia"/>
-        </w:rPr>
-        <w:t>eclipse</w:t>
-      </w:r>
-      <w:r>
-        <w:t xml:space="preserve"> ide</w:t>
-      </w:r>
-      <w:r>
-        <w:rPr>
-          <w:rFonts w:hint="eastAsia"/>
-        </w:rPr>
-        <w:t>，所以将</w:t>
-      </w:r>
-      <w:r>
-        <w:rPr>
-          <w:rFonts w:hint="eastAsia"/>
-        </w:rPr>
-        <w:t>eclipse</w:t>
+        <w:t>IDEA</w:t>
+      </w:r>
+      <w:r>
+        <w:rPr>
+          <w:rFonts w:hint="eastAsia"/>
+        </w:rPr>
+        <w:t>插件。</w:t>
+      </w:r>
+      <w:r>
+        <w:rPr>
+          <w:rFonts w:hint="eastAsia"/>
+        </w:rPr>
+        <w:t>因为一些其他原因，也将</w:t>
+      </w:r>
+      <w:r>
+        <w:rPr>
+          <w:rFonts w:hint="eastAsia"/>
+        </w:rPr>
+        <w:t>Eclipse</w:t>
       </w:r>
       <w:r>
         <w:rPr>
@@ -286,7 +290,7 @@
         <w:rPr>
           <w:rFonts w:hint="eastAsia"/>
         </w:rPr>
-        <w:t>idea</w:t>
+        <w:t>IDEA</w:t>
       </w:r>
       <w:r>
         <w:rPr>
@@ -297,6 +301,99 @@
     </w:p>
     <w:p/>
     <w:p>
+      <w:pPr>
+        <w:pStyle w:val="Heading1"/>
+        <w:rPr>
+          <w:rFonts w:hint="eastAsia"/>
+        </w:rPr>
+      </w:pPr>
+      <w:r>
+        <w:rPr>
+          <w:rFonts w:hint="eastAsia"/>
+        </w:rPr>
+        <w:lastRenderedPageBreak/>
+        <w:t>E</w:t>
+      </w:r>
+      <w:r>
+        <w:t>ureka</w:t>
+      </w:r>
+    </w:p>
+    <w:p>
+      <w:pPr>
+        <w:rPr>
+          <w:rFonts w:hint="eastAsia"/>
+        </w:rPr>
+      </w:pPr>
+      <w:r>
+        <w:rPr>
+          <w:rFonts w:hint="eastAsia"/>
+        </w:rPr>
+        <w:t>Eureka</w:t>
+      </w:r>
+      <w:r>
+        <w:rPr>
+          <w:rFonts w:hint="eastAsia"/>
+        </w:rPr>
+        <w:t>主要用于注册和发现服务的。</w:t>
+      </w:r>
+      <w:r>
+        <w:rPr>
+          <w:rFonts w:hint="eastAsia"/>
+        </w:rPr>
+        <w:t>她</w:t>
+      </w:r>
+      <w:r>
+        <w:rPr>
+          <w:rFonts w:hint="eastAsia"/>
+        </w:rPr>
+        <w:t>是一个高可用的组件，没有后端缓存，每一个实例注册之后需要向注册中心发送心跳（因此可以在内存中完成）</w:t>
+      </w:r>
+    </w:p>
+    <w:p/>
+    <w:p>
+      <w:pPr>
+        <w:pStyle w:val="Heading2"/>
+      </w:pPr>
+      <w:r>
+        <w:rPr>
+          <w:rFonts w:hint="eastAsia"/>
+        </w:rPr>
+        <w:t xml:space="preserve">Step 1 spring </w:t>
+      </w:r>
+      <w:proofErr w:type="spellStart"/>
+      <w:r>
+        <w:rPr>
+          <w:rFonts w:hint="eastAsia"/>
+        </w:rPr>
+        <w:t>init</w:t>
+      </w:r>
+      <w:proofErr w:type="spellEnd"/>
+      <w:r>
+        <w:rPr>
+          <w:rFonts w:hint="eastAsia"/>
+        </w:rPr>
+        <w:t>命令</w:t>
+      </w:r>
+    </w:p>
+    <w:p>
+      <w:r>
+        <w:rPr>
+          <w:rFonts w:hint="eastAsia"/>
+        </w:rPr>
+        <w:t>在</w:t>
+      </w:r>
+      <w:r>
+        <w:rPr>
+          <w:rFonts w:hint="eastAsia"/>
+        </w:rPr>
+        <w:t>spring-cloud-study</w:t>
+      </w:r>
+      <w:r>
+        <w:rPr>
+          <w:rFonts w:hint="eastAsia"/>
+        </w:rPr>
+        <w:t>目录下面</w:t>
+      </w:r>
       <w:r>
         <w:rPr>
           <w:rFonts w:hint="eastAsia"/>
@@ -331,8 +428,112 @@
         <w:rPr>
           <w:rFonts w:hint="eastAsia"/>
         </w:rPr>
-        <w:t>作为模块</w:t>
-      </w:r>
+        <w:t>作为</w:t>
+      </w:r>
+      <w:r>
+        <w:rPr>
+          <w:rFonts w:hint="eastAsia"/>
+        </w:rPr>
+        <w:t>e</w:t>
+      </w:r>
+      <w:r>
+        <w:t>ureka</w:t>
+      </w:r>
+      <w:r>
+        <w:rPr>
+          <w:rFonts w:hint="eastAsia"/>
+        </w:rPr>
+        <w:t>的</w:t>
+      </w:r>
+      <w:r>
+        <w:rPr>
+          <w:rFonts w:hint="eastAsia"/>
+        </w:rPr>
+        <w:t>server</w:t>
+      </w:r>
+      <w:r>
+        <w:rPr>
+          <w:rFonts w:hint="eastAsia"/>
+        </w:rPr>
+        <w:t>和</w:t>
+      </w:r>
+      <w:r>
+        <w:rPr>
+          <w:rFonts w:hint="eastAsia"/>
+        </w:rPr>
+        <w:t>client</w:t>
+      </w:r>
+      <w:r>
+        <w:rPr>
+          <w:rFonts w:hint="eastAsia"/>
+        </w:rPr>
+        <w:t>。</w:t>
+      </w:r>
+    </w:p>
+    <w:p>
+      <w:proofErr w:type="gramStart"/>
+      <w:r>
+        <w:t>spring</w:t>
+      </w:r>
+      <w:proofErr w:type="gramEnd"/>
+      <w:r>
+        <w:t xml:space="preserve"> </w:t>
+      </w:r>
+      <w:proofErr w:type="spellStart"/>
+      <w:r>
+        <w:t>init</w:t>
+      </w:r>
+      <w:proofErr w:type="spellEnd"/>
+      <w:r>
+        <w:t xml:space="preserve"> --build=</w:t>
+      </w:r>
+      <w:proofErr w:type="spellStart"/>
+      <w:r>
+        <w:t>gradle</w:t>
+      </w:r>
+      <w:proofErr w:type="spellEnd"/>
+      <w:r>
+        <w:t xml:space="preserve"> --java-version=1.8 --packaging=jar spring-cloud-</w:t>
+      </w:r>
+      <w:r>
+        <w:t>eureka-server</w:t>
+      </w:r>
+    </w:p>
+    <w:p>
+      <w:proofErr w:type="gramStart"/>
+      <w:r>
+        <w:t>spring</w:t>
+      </w:r>
+      <w:proofErr w:type="gramEnd"/>
+      <w:r>
+        <w:t xml:space="preserve"> </w:t>
+      </w:r>
+      <w:proofErr w:type="spellStart"/>
+      <w:r>
+        <w:t>init</w:t>
+      </w:r>
+      <w:proofErr w:type="spellEnd"/>
+      <w:r>
+        <w:t xml:space="preserve"> --build=</w:t>
+      </w:r>
+      <w:proofErr w:type="spellStart"/>
+      <w:r>
+        <w:t>gradle</w:t>
+      </w:r>
+      <w:proofErr w:type="spellEnd"/>
+      <w:r>
+        <w:t xml:space="preserve"> --java-version=1.8 --packaging=jar spring-cloud-</w:t>
+      </w:r>
+      <w:r>
+        <w:t>eureka-client</w:t>
+      </w:r>
+    </w:p>
+    <w:p>
+      <w:pPr>
+        <w:rPr>
+          <w:rFonts w:hint="eastAsia"/>
+        </w:rPr>
+      </w:pPr>
     </w:p>
     <w:p>
       <w:r>
@@ -391,11 +592,17 @@
     </w:p>
     <w:p/>
     <w:p>
-      <w:r>
-        <w:rPr>
-          <w:rFonts w:hint="eastAsia"/>
-        </w:rPr>
-        <w:t>同样我们</w:t>
+      <w:pPr>
+        <w:pStyle w:val="Heading2"/>
+        <w:rPr>
+          <w:rFonts w:hint="eastAsia"/>
+        </w:rPr>
+      </w:pPr>
+      <w:r>
+        <w:rPr>
+          <w:rFonts w:hint="eastAsia"/>
+        </w:rPr>
+        <w:t xml:space="preserve">Step 2 </w:t>
       </w:r>
       <w:r>
         <w:rPr>
@@ -403,61 +610,21 @@
         </w:rPr>
         <w:t>更改</w:t>
       </w:r>
-      <w:r>
-        <w:rPr>
-          <w:rFonts w:hint="eastAsia"/>
-        </w:rPr>
-        <w:t>一下</w:t>
-      </w:r>
-      <w:proofErr w:type="spellStart"/>
-      <w:r>
-        <w:rPr>
-          <w:rFonts w:hint="eastAsia"/>
-        </w:rPr>
-        <w:t>build.gradle</w:t>
-      </w:r>
-      <w:proofErr w:type="spellEnd"/>
-      <w:r>
-        <w:rPr>
-          <w:rFonts w:hint="eastAsia"/>
-        </w:rPr>
-        <w:t>文件</w:t>
-      </w:r>
-      <w:r>
-        <w:rPr>
-          <w:rFonts w:hint="eastAsia"/>
-        </w:rPr>
-        <w:t xml:space="preserve">, </w:t>
-      </w:r>
-      <w:r>
-        <w:rPr>
-          <w:rFonts w:hint="eastAsia"/>
-        </w:rPr>
-        <w:t>加入</w:t>
-      </w:r>
-      <w:r>
-        <w:rPr>
-          <w:rFonts w:hint="eastAsia"/>
-        </w:rPr>
-        <w:t xml:space="preserve">apply plugin: </w:t>
-      </w:r>
-      <w:r>
-        <w:t>‘idea’</w:t>
-      </w:r>
-      <w:r>
-        <w:rPr>
-          <w:rFonts w:hint="eastAsia"/>
-        </w:rPr>
-        <w:t>使其支持</w:t>
-      </w:r>
-      <w:r>
-        <w:rPr>
-          <w:rFonts w:hint="eastAsia"/>
-        </w:rPr>
-        <w:t>idea.</w:t>
-      </w:r>
-    </w:p>
-    <w:p/>
+      <w:proofErr w:type="spellStart"/>
+      <w:r>
+        <w:rPr>
+          <w:rFonts w:hint="eastAsia"/>
+        </w:rPr>
+        <w:t>gradle</w:t>
+      </w:r>
+      <w:proofErr w:type="spellEnd"/>
+      <w:r>
+        <w:rPr>
+          <w:rFonts w:hint="eastAsia"/>
+        </w:rPr>
+        <w:t>编译文件</w:t>
+      </w:r>
+    </w:p>
     <w:p>
       <w:pPr>
         <w:pStyle w:val="HTMLPreformatted"/>
@@ -467,54 +634,65 @@
         <w:rPr>
           <w:rFonts w:hint="eastAsia"/>
         </w:rPr>
-        <w:t>接下来，我们更改主项目下的</w:t>
-      </w:r>
-      <w:proofErr w:type="spellStart"/>
-      <w:r>
-        <w:rPr>
-          <w:rFonts w:hint="eastAsia"/>
-        </w:rPr>
-        <w:t>setting.gradle</w:t>
-      </w:r>
-      <w:proofErr w:type="spellEnd"/>
-      <w:r>
-        <w:rPr>
-          <w:rFonts w:hint="eastAsia"/>
-        </w:rPr>
-        <w:t>文件，表示这个一个</w:t>
-      </w:r>
-      <w:r>
-        <w:rPr>
-          <w:rFonts w:hint="eastAsia"/>
-        </w:rPr>
-        <w:t>多模块的方案</w:t>
-      </w:r>
-      <w:r>
-        <w:rPr>
-          <w:rFonts w:hint="eastAsia"/>
-        </w:rPr>
-        <w:t>，其实很简单</w:t>
-      </w:r>
-      <w:r>
-        <w:rPr>
-          <w:rFonts w:hint="eastAsia"/>
-        </w:rPr>
-        <w:t>，只需</w:t>
-      </w:r>
-      <w:r>
-        <w:rPr>
-          <w:rFonts w:hint="eastAsia"/>
-        </w:rPr>
-        <w:t>加入</w:t>
-      </w:r>
-      <w:r>
-        <w:rPr>
-          <w:rFonts w:ascii="Courier New" w:hAnsi="Courier New" w:cs="Courier New"/>
-          <w:color w:val="000000"/>
-          <w:sz w:val="18"/>
-          <w:szCs w:val="18"/>
-        </w:rPr>
-        <w:t xml:space="preserve">include </w:t>
+        <w:t>同样我们</w:t>
+      </w:r>
+      <w:r>
+        <w:rPr>
+          <w:rFonts w:hint="eastAsia"/>
+        </w:rPr>
+        <w:t>更改</w:t>
+      </w:r>
+      <w:r>
+        <w:rPr>
+          <w:rFonts w:hint="eastAsia"/>
+        </w:rPr>
+        <w:t>一下</w:t>
+      </w:r>
+      <w:proofErr w:type="spellStart"/>
+      <w:r>
+        <w:rPr>
+          <w:rFonts w:hint="eastAsia"/>
+        </w:rPr>
+        <w:t>build.gradle</w:t>
+      </w:r>
+      <w:proofErr w:type="spellEnd"/>
+      <w:r>
+        <w:rPr>
+          <w:rFonts w:hint="eastAsia"/>
+        </w:rPr>
+        <w:t>文件, 加入</w:t>
+      </w:r>
+    </w:p>
+    <w:p>
+      <w:pPr>
+        <w:pStyle w:val="HTMLPreformatted"/>
+        <w:shd w:val="clear" w:color="auto" w:fill="FFFFFF"/>
+        <w:rPr>
+          <w:rFonts w:ascii="Courier New" w:hAnsi="Courier New" w:cs="Courier New"/>
+          <w:color w:val="000000"/>
+          <w:sz w:val="18"/>
+          <w:szCs w:val="18"/>
+        </w:rPr>
+      </w:pPr>
+      <w:proofErr w:type="gramStart"/>
+      <w:r>
+        <w:rPr>
+          <w:rFonts w:ascii="Courier New" w:hAnsi="Courier New" w:cs="Courier New"/>
+          <w:color w:val="000000"/>
+          <w:sz w:val="18"/>
+          <w:szCs w:val="18"/>
+        </w:rPr>
+        <w:t>apply</w:t>
+      </w:r>
+      <w:proofErr w:type="gramEnd"/>
+      <w:r>
+        <w:rPr>
+          <w:rFonts w:ascii="Courier New" w:hAnsi="Courier New" w:cs="Courier New"/>
+          <w:color w:val="000000"/>
+          <w:sz w:val="18"/>
+          <w:szCs w:val="18"/>
+        </w:rPr>
+        <w:t xml:space="preserve"> </w:t>
       </w:r>
       <w:r>
         <w:rPr>
@@ -525,9 +703,17 @@
           <w:sz w:val="18"/>
           <w:szCs w:val="18"/>
         </w:rPr>
-        <w:t>'spring-cloud-eureka-</w:t>
-      </w:r>
-      <w:proofErr w:type="spellStart"/>
+        <w:t>plugin</w:t>
+      </w:r>
+      <w:r>
+        <w:rPr>
+          <w:rFonts w:ascii="Courier New" w:hAnsi="Courier New" w:cs="Courier New"/>
+          <w:color w:val="000000"/>
+          <w:sz w:val="18"/>
+          <w:szCs w:val="18"/>
+        </w:rPr>
+        <w:t xml:space="preserve">: </w:t>
+      </w:r>
       <w:r>
         <w:rPr>
           <w:rFonts w:ascii="Courier New" w:hAnsi="Courier New" w:cs="Courier New"/>
@@ -537,16 +723,7 @@
           <w:sz w:val="18"/>
           <w:szCs w:val="18"/>
         </w:rPr>
-        <w:t>server'</w:t>
-      </w:r>
-      <w:r>
-        <w:rPr>
-          <w:rFonts w:ascii="Courier New" w:hAnsi="Courier New" w:cs="Courier New"/>
-          <w:color w:val="000000"/>
-          <w:sz w:val="18"/>
-          <w:szCs w:val="18"/>
-        </w:rPr>
-        <w:t>,</w:t>
+        <w:t>'idea'</w:t>
       </w:r>
       <w:r>
         <w:rPr>
@@ -557,9 +734,17 @@
           <w:sz w:val="18"/>
           <w:szCs w:val="18"/>
         </w:rPr>
-        <w:t>'spring</w:t>
-      </w:r>
-      <w:proofErr w:type="spellEnd"/>
+        <w:br/>
+      </w:r>
+      <w:r>
+        <w:rPr>
+          <w:rFonts w:ascii="Courier New" w:hAnsi="Courier New" w:cs="Courier New"/>
+          <w:color w:val="000000"/>
+          <w:sz w:val="18"/>
+          <w:szCs w:val="18"/>
+        </w:rPr>
+        <w:t xml:space="preserve">apply </w:t>
+      </w:r>
       <w:r>
         <w:rPr>
           <w:rFonts w:ascii="Courier New" w:hAnsi="Courier New" w:cs="Courier New"/>
@@ -569,33 +754,27 @@
           <w:sz w:val="18"/>
           <w:szCs w:val="18"/>
         </w:rPr>
-        <w:t>-cloud-eureka-client'</w:t>
-      </w:r>
-      <w:r>
-        <w:rPr>
-          <w:rFonts w:hint="eastAsia"/>
-        </w:rPr>
-        <w:t>即可</w:t>
-      </w:r>
-      <w:r>
-        <w:rPr>
-          <w:rFonts w:hint="eastAsia"/>
-        </w:rPr>
-        <w:t>, 对比两个模块的</w:t>
-      </w:r>
-      <w:proofErr w:type="spellStart"/>
-      <w:r>
-        <w:rPr>
-          <w:rFonts w:hint="eastAsia"/>
-        </w:rPr>
-        <w:t>build.gradle</w:t>
-      </w:r>
-      <w:proofErr w:type="spellEnd"/>
-      <w:r>
-        <w:rPr>
-          <w:rFonts w:hint="eastAsia"/>
-        </w:rPr>
-        <w:t>，发现很多重复的配置，咋办？移到上一级吧，不做重复的轮子是我辈的终极目的。</w:t>
+        <w:t>plugin</w:t>
+      </w:r>
+      <w:r>
+        <w:rPr>
+          <w:rFonts w:ascii="Courier New" w:hAnsi="Courier New" w:cs="Courier New"/>
+          <w:color w:val="000000"/>
+          <w:sz w:val="18"/>
+          <w:szCs w:val="18"/>
+        </w:rPr>
+        <w:t xml:space="preserve">: </w:t>
+      </w:r>
+      <w:r>
+        <w:rPr>
+          <w:rFonts w:ascii="Courier New" w:hAnsi="Courier New" w:cs="Courier New"/>
+          <w:b/>
+          <w:bCs/>
+          <w:color w:val="008000"/>
+          <w:sz w:val="18"/>
+          <w:szCs w:val="18"/>
+        </w:rPr>
+        <w:t>'eclipse'</w:t>
       </w:r>
     </w:p>
     <w:p>
@@ -603,7 +782,100 @@
         <w:pStyle w:val="HTMLPreformatted"/>
         <w:shd w:val="clear" w:color="auto" w:fill="FFFFFF"/>
       </w:pPr>
-    </w:p>
+      <w:r>
+        <w:rPr>
+          <w:rFonts w:hint="eastAsia"/>
+        </w:rPr>
+        <w:t>插件，即可用IDEA打开了，可是很明显，这个</w:t>
+      </w:r>
+      <w:proofErr w:type="spellStart"/>
+      <w:r>
+        <w:rPr>
+          <w:rFonts w:hint="eastAsia"/>
+        </w:rPr>
+        <w:t>build.gradle</w:t>
+      </w:r>
+      <w:proofErr w:type="spellEnd"/>
+      <w:r>
+        <w:rPr>
+          <w:rFonts w:hint="eastAsia"/>
+        </w:rPr>
+        <w:t>跟前面主项目的</w:t>
+      </w:r>
+      <w:proofErr w:type="spellStart"/>
+      <w:r>
+        <w:rPr>
+          <w:rFonts w:hint="eastAsia"/>
+        </w:rPr>
+        <w:t>build.gradle</w:t>
+      </w:r>
+      <w:proofErr w:type="spellEnd"/>
+      <w:r>
+        <w:rPr>
+          <w:rFonts w:hint="eastAsia"/>
+        </w:rPr>
+        <w:t>长得何其相似。多年的经验告诉我们相同的代码在同一个项目中多次出现就应该重构了，不发明重复无意义的轮子是衡量一个开发人员的等级的一个标杆。所以我们将eureka-server和eureka-client的</w:t>
+      </w:r>
+      <w:proofErr w:type="spellStart"/>
+      <w:r>
+        <w:rPr>
+          <w:rFonts w:hint="eastAsia"/>
+        </w:rPr>
+        <w:t>build.gradle</w:t>
+      </w:r>
+      <w:proofErr w:type="spellEnd"/>
+      <w:r>
+        <w:rPr>
+          <w:rFonts w:hint="eastAsia"/>
+        </w:rPr>
+        <w:t>里相同的部分提取到主项目的</w:t>
+      </w:r>
+      <w:proofErr w:type="spellStart"/>
+      <w:r>
+        <w:rPr>
+          <w:rFonts w:hint="eastAsia"/>
+        </w:rPr>
+        <w:t>build.gradle</w:t>
+      </w:r>
+      <w:proofErr w:type="spellEnd"/>
+      <w:r>
+        <w:rPr>
+          <w:rFonts w:hint="eastAsia"/>
+        </w:rPr>
+        <w:t>里的</w:t>
+      </w:r>
+      <w:r>
+        <w:rPr>
+          <w:rFonts w:ascii="Courier New" w:hAnsi="Courier New" w:cs="Courier New"/>
+          <w:color w:val="000000"/>
+          <w:sz w:val="18"/>
+          <w:szCs w:val="18"/>
+        </w:rPr>
+        <w:t>subprojects</w:t>
+      </w:r>
+      <w:r>
+        <w:rPr>
+          <w:rFonts w:ascii="Courier New" w:hAnsi="Courier New" w:cs="Courier New"/>
+          <w:color w:val="000000"/>
+          <w:sz w:val="18"/>
+          <w:szCs w:val="18"/>
+        </w:rPr>
+        <w:t xml:space="preserve"> </w:t>
+      </w:r>
+      <w:r>
+        <w:rPr>
+          <w:rFonts w:hint="eastAsia"/>
+        </w:rPr>
+        <w:t>节</w:t>
+      </w:r>
+      <w:r>
+        <w:rPr>
+          <w:rFonts w:hint="eastAsia"/>
+        </w:rPr>
+        <w:t>中。</w:t>
+      </w:r>
+    </w:p>
+    <w:p/>
     <w:p>
       <w:pPr>
         <w:pStyle w:val="HTMLPreformatted"/>
@@ -613,65 +885,72 @@
         <w:rPr>
           <w:rFonts w:hint="eastAsia"/>
         </w:rPr>
-        <w:t>移除多余后的spring-cloud-eureka-server端的</w:t>
-      </w:r>
-      <w:proofErr w:type="spellStart"/>
-      <w:r>
-        <w:rPr>
-          <w:rFonts w:hint="eastAsia"/>
-        </w:rPr>
-        <w:t>build.gradle</w:t>
-      </w:r>
-      <w:proofErr w:type="spellEnd"/>
-      <w:r>
-        <w:rPr>
-          <w:rFonts w:hint="eastAsia"/>
-        </w:rPr>
-        <w:t>将简</w:t>
-      </w:r>
-      <w:r>
-        <w:rPr>
-          <w:rFonts w:hint="eastAsia"/>
-        </w:rPr>
-        <w:t>洁</w:t>
-      </w:r>
-      <w:r>
-        <w:rPr>
-          <w:rFonts w:hint="eastAsia"/>
-        </w:rPr>
-        <w:t>成这样：</w:t>
-      </w:r>
-    </w:p>
-    <w:p>
-      <w:pPr>
-        <w:pStyle w:val="HTMLPreformatted"/>
-        <w:shd w:val="clear" w:color="auto" w:fill="FFFFFF"/>
-        <w:rPr>
-          <w:rFonts w:ascii="Courier New" w:hAnsi="Courier New" w:cs="Courier New"/>
-          <w:color w:val="000000"/>
-          <w:sz w:val="18"/>
-          <w:szCs w:val="18"/>
-        </w:rPr>
-      </w:pPr>
-      <w:proofErr w:type="gramStart"/>
-      <w:r>
-        <w:rPr>
-          <w:rFonts w:ascii="Courier New" w:hAnsi="Courier New" w:cs="Courier New"/>
-          <w:color w:val="000000"/>
-          <w:sz w:val="18"/>
-          <w:szCs w:val="18"/>
-        </w:rPr>
-        <w:t>version</w:t>
-      </w:r>
-      <w:proofErr w:type="gramEnd"/>
-      <w:r>
-        <w:rPr>
-          <w:rFonts w:ascii="Courier New" w:hAnsi="Courier New" w:cs="Courier New"/>
-          <w:color w:val="000000"/>
-          <w:sz w:val="18"/>
-          <w:szCs w:val="18"/>
-        </w:rPr>
-        <w:t xml:space="preserve"> = </w:t>
+        <w:t>接下来，我们更改主项目下的</w:t>
+      </w:r>
+      <w:proofErr w:type="spellStart"/>
+      <w:r>
+        <w:rPr>
+          <w:rFonts w:hint="eastAsia"/>
+        </w:rPr>
+        <w:t>setting.gradle</w:t>
+      </w:r>
+      <w:proofErr w:type="spellEnd"/>
+      <w:r>
+        <w:rPr>
+          <w:rFonts w:hint="eastAsia"/>
+        </w:rPr>
+        <w:t>文件，表示这个一个</w:t>
+      </w:r>
+      <w:r>
+        <w:rPr>
+          <w:rFonts w:hint="eastAsia"/>
+        </w:rPr>
+        <w:t>多模块的方案</w:t>
+      </w:r>
+      <w:r>
+        <w:rPr>
+          <w:rFonts w:hint="eastAsia"/>
+        </w:rPr>
+        <w:t>，其实很简单</w:t>
+      </w:r>
+      <w:r>
+        <w:rPr>
+          <w:rFonts w:hint="eastAsia"/>
+        </w:rPr>
+        <w:t>，</w:t>
+      </w:r>
+      <w:r>
+        <w:rPr>
+          <w:rFonts w:hint="eastAsia"/>
+        </w:rPr>
+        <w:t>现在</w:t>
+      </w:r>
+      <w:r>
+        <w:rPr>
+          <w:rFonts w:hint="eastAsia"/>
+        </w:rPr>
+        <w:t>只需</w:t>
+      </w:r>
+      <w:r>
+        <w:rPr>
+          <w:rFonts w:hint="eastAsia"/>
+        </w:rPr>
+        <w:t>简单的</w:t>
+      </w:r>
+      <w:r>
+        <w:rPr>
+          <w:rFonts w:hint="eastAsia"/>
+        </w:rPr>
+        <w:t>加入</w:t>
+      </w:r>
+      <w:r>
+        <w:rPr>
+          <w:rFonts w:ascii="Courier New" w:hAnsi="Courier New" w:cs="Courier New"/>
+          <w:color w:val="000000"/>
+          <w:sz w:val="18"/>
+          <w:szCs w:val="18"/>
+        </w:rPr>
+        <w:t xml:space="preserve">include </w:t>
       </w:r>
       <w:r>
         <w:rPr>
@@ -682,8 +961,9 @@
           <w:sz w:val="18"/>
           <w:szCs w:val="18"/>
         </w:rPr>
-        <w:t>'0.0.1-SNAPSHOT'</w:t>
-      </w:r>
+        <w:t>'spring-cloud-eureka-</w:t>
+      </w:r>
+      <w:proofErr w:type="spellStart"/>
       <w:r>
         <w:rPr>
           <w:rFonts w:ascii="Courier New" w:hAnsi="Courier New" w:cs="Courier New"/>
@@ -693,7 +973,16 @@
           <w:sz w:val="18"/>
           <w:szCs w:val="18"/>
         </w:rPr>
-        <w:br/>
+        <w:t>server'</w:t>
+      </w:r>
+      <w:r>
+        <w:rPr>
+          <w:rFonts w:ascii="Courier New" w:hAnsi="Courier New" w:cs="Courier New"/>
+          <w:color w:val="000000"/>
+          <w:sz w:val="18"/>
+          <w:szCs w:val="18"/>
+        </w:rPr>
+        <w:t>,</w:t>
       </w:r>
       <w:r>
         <w:rPr>
@@ -704,8 +993,9 @@
           <w:sz w:val="18"/>
           <w:szCs w:val="18"/>
         </w:rPr>
-        <w:br/>
-      </w:r>
+        <w:t>'spring</w:t>
+      </w:r>
+      <w:proofErr w:type="spellEnd"/>
       <w:r>
         <w:rPr>
           <w:rFonts w:ascii="Courier New" w:hAnsi="Courier New" w:cs="Courier New"/>
@@ -715,176 +1005,19 @@
           <w:sz w:val="18"/>
           <w:szCs w:val="18"/>
         </w:rPr>
-        <w:br/>
-      </w:r>
-      <w:r>
-        <w:rPr>
-          <w:rFonts w:ascii="Courier New" w:hAnsi="Courier New" w:cs="Courier New"/>
-          <w:color w:val="000000"/>
-          <w:sz w:val="18"/>
-          <w:szCs w:val="18"/>
-        </w:rPr>
-        <w:t>dependencies {</w:t>
-      </w:r>
-      <w:r>
-        <w:rPr>
-          <w:rFonts w:ascii="Courier New" w:hAnsi="Courier New" w:cs="Courier New"/>
-          <w:color w:val="000000"/>
-          <w:sz w:val="18"/>
-          <w:szCs w:val="18"/>
-        </w:rPr>
-        <w:br/>
-        <w:t xml:space="preserve">   compile(</w:t>
-      </w:r>
-      <w:r>
-        <w:rPr>
-          <w:rFonts w:ascii="Courier New" w:hAnsi="Courier New" w:cs="Courier New"/>
-          <w:b/>
-          <w:bCs/>
-          <w:color w:val="008000"/>
-          <w:sz w:val="18"/>
-          <w:szCs w:val="18"/>
-        </w:rPr>
-        <w:t>'org.springframework.cloud:spring-cloud-starter-eureka-server'</w:t>
-      </w:r>
-      <w:r>
-        <w:rPr>
-          <w:rFonts w:ascii="Courier New" w:hAnsi="Courier New" w:cs="Courier New"/>
-          <w:color w:val="000000"/>
-          <w:sz w:val="18"/>
-          <w:szCs w:val="18"/>
-        </w:rPr>
-        <w:t>)</w:t>
-      </w:r>
-      <w:r>
-        <w:rPr>
-          <w:rFonts w:ascii="Courier New" w:hAnsi="Courier New" w:cs="Courier New"/>
-          <w:color w:val="000000"/>
-          <w:sz w:val="18"/>
-          <w:szCs w:val="18"/>
-        </w:rPr>
-        <w:br/>
-        <w:t>}</w:t>
-      </w:r>
-      <w:r>
-        <w:rPr>
-          <w:rFonts w:ascii="Courier New" w:hAnsi="Courier New" w:cs="Courier New"/>
-          <w:color w:val="000000"/>
-          <w:sz w:val="18"/>
-          <w:szCs w:val="18"/>
-        </w:rPr>
-        <w:br/>
-      </w:r>
-      <w:r>
-        <w:rPr>
-          <w:rFonts w:ascii="Courier New" w:hAnsi="Courier New" w:cs="Courier New"/>
-          <w:color w:val="000000"/>
-          <w:sz w:val="18"/>
-          <w:szCs w:val="18"/>
-        </w:rPr>
-        <w:br/>
-      </w:r>
-      <w:proofErr w:type="spellStart"/>
-      <w:r>
-        <w:rPr>
-          <w:rFonts w:ascii="Courier New" w:hAnsi="Courier New" w:cs="Courier New"/>
-          <w:color w:val="000000"/>
-          <w:sz w:val="18"/>
-          <w:szCs w:val="18"/>
-        </w:rPr>
-        <w:t>dependencyManagement</w:t>
-      </w:r>
-      <w:proofErr w:type="spellEnd"/>
-      <w:r>
-        <w:rPr>
-          <w:rFonts w:ascii="Courier New" w:hAnsi="Courier New" w:cs="Courier New"/>
-          <w:color w:val="000000"/>
-          <w:sz w:val="18"/>
-          <w:szCs w:val="18"/>
-        </w:rPr>
-        <w:t xml:space="preserve"> {</w:t>
-      </w:r>
-      <w:r>
-        <w:rPr>
-          <w:rFonts w:ascii="Courier New" w:hAnsi="Courier New" w:cs="Courier New"/>
-          <w:color w:val="000000"/>
-          <w:sz w:val="18"/>
-          <w:szCs w:val="18"/>
-        </w:rPr>
-        <w:br/>
-        <w:t xml:space="preserve">   imports {</w:t>
-      </w:r>
-      <w:r>
-        <w:rPr>
-          <w:rFonts w:ascii="Courier New" w:hAnsi="Courier New" w:cs="Courier New"/>
-          <w:color w:val="000000"/>
-          <w:sz w:val="18"/>
-          <w:szCs w:val="18"/>
-        </w:rPr>
-        <w:br/>
-        <w:t xml:space="preserve">      </w:t>
-      </w:r>
-      <w:proofErr w:type="spellStart"/>
-      <w:r>
-        <w:rPr>
-          <w:rFonts w:ascii="Courier New" w:hAnsi="Courier New" w:cs="Courier New"/>
-          <w:color w:val="000000"/>
-          <w:sz w:val="18"/>
-          <w:szCs w:val="18"/>
-        </w:rPr>
-        <w:t>mavenBom</w:t>
-      </w:r>
-      <w:proofErr w:type="spellEnd"/>
-      <w:r>
-        <w:rPr>
-          <w:rFonts w:ascii="Courier New" w:hAnsi="Courier New" w:cs="Courier New"/>
-          <w:color w:val="000000"/>
-          <w:sz w:val="18"/>
-          <w:szCs w:val="18"/>
-        </w:rPr>
-        <w:t xml:space="preserve"> </w:t>
-      </w:r>
-      <w:r>
-        <w:rPr>
-          <w:rFonts w:ascii="Courier New" w:hAnsi="Courier New" w:cs="Courier New"/>
-          <w:b/>
-          <w:bCs/>
-          <w:color w:val="008000"/>
-          <w:sz w:val="18"/>
-          <w:szCs w:val="18"/>
-        </w:rPr>
-        <w:t>"org.springframework.cloud:spring-cloud-dependencies:Dalston.RELEASE"</w:t>
-      </w:r>
-      <w:r>
-        <w:rPr>
-          <w:rFonts w:ascii="Courier New" w:hAnsi="Courier New" w:cs="Courier New"/>
-          <w:b/>
-          <w:bCs/>
-          <w:color w:val="008000"/>
-          <w:sz w:val="18"/>
-          <w:szCs w:val="18"/>
-        </w:rPr>
-        <w:br/>
-        <w:t xml:space="preserve">   </w:t>
-      </w:r>
-      <w:r>
-        <w:rPr>
-          <w:rFonts w:ascii="Courier New" w:hAnsi="Courier New" w:cs="Courier New"/>
-          <w:color w:val="000000"/>
-          <w:sz w:val="18"/>
-          <w:szCs w:val="18"/>
-        </w:rPr>
-        <w:t>}</w:t>
-      </w:r>
-      <w:r>
-        <w:rPr>
-          <w:rFonts w:ascii="Courier New" w:hAnsi="Courier New" w:cs="Courier New"/>
-          <w:color w:val="000000"/>
-          <w:sz w:val="18"/>
-          <w:szCs w:val="18"/>
-        </w:rPr>
-        <w:br/>
-        <w:t>}</w:t>
+        <w:t>-cloud-eureka-client'</w:t>
+      </w:r>
+      <w:r>
+        <w:rPr>
+          <w:rFonts w:hint="eastAsia"/>
+        </w:rPr>
+        <w:t>即可</w:t>
+      </w:r>
+      <w:r>
+        <w:rPr>
+          <w:rFonts w:hint="eastAsia"/>
+        </w:rPr>
+        <w:t>。</w:t>
       </w:r>
     </w:p>
     <w:p>
@@ -902,7 +1035,19 @@
         <w:rPr>
           <w:rFonts w:hint="eastAsia"/>
         </w:rPr>
-        <w:t>而spring-cloud-eureka-client的</w:t>
+        <w:t>移除多余</w:t>
+      </w:r>
+      <w:r>
+        <w:rPr>
+          <w:rFonts w:hint="eastAsia"/>
+        </w:rPr>
+        <w:t>配置</w:t>
+      </w:r>
+      <w:r>
+        <w:rPr>
+          <w:rFonts w:hint="eastAsia"/>
+        </w:rPr>
+        <w:t>后的spring-cloud-eureka-server端的</w:t>
       </w:r>
       <w:proofErr w:type="spellStart"/>
       <w:r>
@@ -916,276 +1061,19 @@
         <w:rPr>
           <w:rFonts w:hint="eastAsia"/>
         </w:rPr>
-        <w:t>是这样子的：</w:t>
-      </w:r>
-    </w:p>
-    <w:p>
-      <w:pPr>
-        <w:pStyle w:val="HTMLPreformatted"/>
-        <w:shd w:val="clear" w:color="auto" w:fill="FFFFFF"/>
-        <w:rPr>
-          <w:rFonts w:ascii="Courier New" w:hAnsi="Courier New" w:cs="Courier New"/>
-          <w:color w:val="000000"/>
-          <w:sz w:val="18"/>
-          <w:szCs w:val="18"/>
-        </w:rPr>
-      </w:pPr>
-      <w:proofErr w:type="gramStart"/>
-      <w:r>
-        <w:rPr>
-          <w:rFonts w:ascii="Courier New" w:hAnsi="Courier New" w:cs="Courier New"/>
-          <w:color w:val="000000"/>
-          <w:sz w:val="18"/>
-          <w:szCs w:val="18"/>
-        </w:rPr>
-        <w:t>version</w:t>
-      </w:r>
-      <w:proofErr w:type="gramEnd"/>
-      <w:r>
-        <w:rPr>
-          <w:rFonts w:ascii="Courier New" w:hAnsi="Courier New" w:cs="Courier New"/>
-          <w:color w:val="000000"/>
-          <w:sz w:val="18"/>
-          <w:szCs w:val="18"/>
-        </w:rPr>
-        <w:t xml:space="preserve"> = </w:t>
-      </w:r>
-      <w:r>
-        <w:rPr>
-          <w:rFonts w:ascii="Courier New" w:hAnsi="Courier New" w:cs="Courier New"/>
-          <w:b/>
-          <w:bCs/>
-          <w:color w:val="008000"/>
-          <w:sz w:val="18"/>
-          <w:szCs w:val="18"/>
-        </w:rPr>
-        <w:t>'0.0.1-SNAPSHOT'</w:t>
-      </w:r>
-      <w:r>
-        <w:rPr>
-          <w:rFonts w:ascii="Courier New" w:hAnsi="Courier New" w:cs="Courier New"/>
-          <w:b/>
-          <w:bCs/>
-          <w:color w:val="008000"/>
-          <w:sz w:val="18"/>
-          <w:szCs w:val="18"/>
-        </w:rPr>
-        <w:br/>
-      </w:r>
-      <w:r>
-        <w:rPr>
-          <w:rFonts w:ascii="Courier New" w:hAnsi="Courier New" w:cs="Courier New"/>
-          <w:b/>
-          <w:bCs/>
-          <w:color w:val="008000"/>
-          <w:sz w:val="18"/>
-          <w:szCs w:val="18"/>
-        </w:rPr>
-        <w:br/>
-      </w:r>
-      <w:r>
-        <w:rPr>
-          <w:rFonts w:ascii="Courier New" w:hAnsi="Courier New" w:cs="Courier New"/>
-          <w:color w:val="000000"/>
-          <w:sz w:val="18"/>
-          <w:szCs w:val="18"/>
-        </w:rPr>
-        <w:t>dependencies {</w:t>
-      </w:r>
-      <w:r>
-        <w:rPr>
-          <w:rFonts w:ascii="Courier New" w:hAnsi="Courier New" w:cs="Courier New"/>
-          <w:color w:val="000000"/>
-          <w:sz w:val="18"/>
-          <w:szCs w:val="18"/>
-        </w:rPr>
-        <w:br/>
-        <w:t xml:space="preserve">   compile(</w:t>
-      </w:r>
-      <w:r>
-        <w:rPr>
-          <w:rFonts w:ascii="Courier New" w:hAnsi="Courier New" w:cs="Courier New"/>
-          <w:b/>
-          <w:bCs/>
-          <w:color w:val="008000"/>
-          <w:sz w:val="18"/>
-          <w:szCs w:val="18"/>
-        </w:rPr>
-        <w:t>'</w:t>
-      </w:r>
-      <w:proofErr w:type="spellStart"/>
-      <w:r>
-        <w:rPr>
-          <w:rFonts w:ascii="Courier New" w:hAnsi="Courier New" w:cs="Courier New"/>
-          <w:b/>
-          <w:bCs/>
-          <w:color w:val="008000"/>
-          <w:sz w:val="18"/>
-          <w:szCs w:val="18"/>
-        </w:rPr>
-        <w:t>org.springframework.cloud:spring-cloud-starter-eureka</w:t>
-      </w:r>
-      <w:proofErr w:type="spellEnd"/>
-      <w:r>
-        <w:rPr>
-          <w:rFonts w:ascii="Courier New" w:hAnsi="Courier New" w:cs="Courier New"/>
-          <w:b/>
-          <w:bCs/>
-          <w:color w:val="008000"/>
-          <w:sz w:val="18"/>
-          <w:szCs w:val="18"/>
-        </w:rPr>
-        <w:t>'</w:t>
-      </w:r>
-      <w:r>
-        <w:rPr>
-          <w:rFonts w:ascii="Courier New" w:hAnsi="Courier New" w:cs="Courier New"/>
-          <w:color w:val="000000"/>
-          <w:sz w:val="18"/>
-          <w:szCs w:val="18"/>
-        </w:rPr>
-        <w:t>)</w:t>
-      </w:r>
-      <w:r>
-        <w:rPr>
-          <w:rFonts w:ascii="Courier New" w:hAnsi="Courier New" w:cs="Courier New"/>
-          <w:color w:val="000000"/>
-          <w:sz w:val="18"/>
-          <w:szCs w:val="18"/>
-        </w:rPr>
-        <w:br/>
-        <w:t>}</w:t>
-      </w:r>
-      <w:r>
-        <w:rPr>
-          <w:rFonts w:ascii="Courier New" w:hAnsi="Courier New" w:cs="Courier New"/>
-          <w:color w:val="000000"/>
-          <w:sz w:val="18"/>
-          <w:szCs w:val="18"/>
-        </w:rPr>
-        <w:br/>
-      </w:r>
-      <w:r>
-        <w:rPr>
-          <w:rFonts w:ascii="Courier New" w:hAnsi="Courier New" w:cs="Courier New"/>
-          <w:color w:val="000000"/>
-          <w:sz w:val="18"/>
-          <w:szCs w:val="18"/>
-        </w:rPr>
-        <w:br/>
-      </w:r>
-      <w:proofErr w:type="spellStart"/>
-      <w:r>
-        <w:rPr>
-          <w:rFonts w:ascii="Courier New" w:hAnsi="Courier New" w:cs="Courier New"/>
-          <w:color w:val="000000"/>
-          <w:sz w:val="18"/>
-          <w:szCs w:val="18"/>
-        </w:rPr>
-        <w:t>dependencyManagement</w:t>
-      </w:r>
-      <w:proofErr w:type="spellEnd"/>
-      <w:r>
-        <w:rPr>
-          <w:rFonts w:ascii="Courier New" w:hAnsi="Courier New" w:cs="Courier New"/>
-          <w:color w:val="000000"/>
-          <w:sz w:val="18"/>
-          <w:szCs w:val="18"/>
-        </w:rPr>
-        <w:t xml:space="preserve"> {</w:t>
-      </w:r>
-      <w:r>
-        <w:rPr>
-          <w:rFonts w:ascii="Courier New" w:hAnsi="Courier New" w:cs="Courier New"/>
-          <w:color w:val="000000"/>
-          <w:sz w:val="18"/>
-          <w:szCs w:val="18"/>
-        </w:rPr>
-        <w:br/>
-        <w:t xml:space="preserve">   imports {</w:t>
-      </w:r>
-      <w:r>
-        <w:rPr>
-          <w:rFonts w:ascii="Courier New" w:hAnsi="Courier New" w:cs="Courier New"/>
-          <w:color w:val="000000"/>
-          <w:sz w:val="18"/>
-          <w:szCs w:val="18"/>
-        </w:rPr>
-        <w:br/>
-        <w:t xml:space="preserve">      </w:t>
-      </w:r>
-      <w:proofErr w:type="spellStart"/>
-      <w:r>
-        <w:rPr>
-          <w:rFonts w:ascii="Courier New" w:hAnsi="Courier New" w:cs="Courier New"/>
-          <w:color w:val="000000"/>
-          <w:sz w:val="18"/>
-          <w:szCs w:val="18"/>
-        </w:rPr>
-        <w:t>mavenBom</w:t>
-      </w:r>
-      <w:proofErr w:type="spellEnd"/>
-      <w:r>
-        <w:rPr>
-          <w:rFonts w:ascii="Courier New" w:hAnsi="Courier New" w:cs="Courier New"/>
-          <w:color w:val="000000"/>
-          <w:sz w:val="18"/>
-          <w:szCs w:val="18"/>
-        </w:rPr>
-        <w:t xml:space="preserve"> </w:t>
-      </w:r>
-      <w:r>
-        <w:rPr>
-          <w:rFonts w:ascii="Courier New" w:hAnsi="Courier New" w:cs="Courier New"/>
-          <w:b/>
-          <w:bCs/>
-          <w:color w:val="008000"/>
-          <w:sz w:val="18"/>
-          <w:szCs w:val="18"/>
-        </w:rPr>
-        <w:t>"org.springframework.cloud:spring-cloud-dependencies:Dalston.RELEASE"</w:t>
-      </w:r>
-      <w:r>
-        <w:rPr>
-          <w:rFonts w:ascii="Courier New" w:hAnsi="Courier New" w:cs="Courier New"/>
-          <w:b/>
-          <w:bCs/>
-          <w:color w:val="008000"/>
-          <w:sz w:val="18"/>
-          <w:szCs w:val="18"/>
-        </w:rPr>
-        <w:br/>
-      </w:r>
-      <w:r>
-        <w:rPr>
-          <w:rFonts w:ascii="Courier New" w:hAnsi="Courier New" w:cs="Courier New"/>
-          <w:b/>
-          <w:bCs/>
-          <w:color w:val="008000"/>
-          <w:sz w:val="18"/>
-          <w:szCs w:val="18"/>
-        </w:rPr>
-        <w:lastRenderedPageBreak/>
-        <w:t xml:space="preserve">   </w:t>
-      </w:r>
-      <w:r>
-        <w:rPr>
-          <w:rFonts w:ascii="Courier New" w:hAnsi="Courier New" w:cs="Courier New"/>
-          <w:color w:val="000000"/>
-          <w:sz w:val="18"/>
-          <w:szCs w:val="18"/>
-        </w:rPr>
-        <w:t>}</w:t>
-      </w:r>
-      <w:r>
-        <w:rPr>
-          <w:rFonts w:ascii="Courier New" w:hAnsi="Courier New" w:cs="Courier New"/>
-          <w:color w:val="000000"/>
-          <w:sz w:val="18"/>
-          <w:szCs w:val="18"/>
-        </w:rPr>
-        <w:br/>
-        <w:t>}</w:t>
+        <w:t>将简</w:t>
+      </w:r>
+      <w:r>
+        <w:rPr>
+          <w:rFonts w:hint="eastAsia"/>
+        </w:rPr>
+        <w:t>洁</w:t>
+      </w:r>
+      <w:r>
+        <w:rPr>
+          <w:rFonts w:hint="eastAsia"/>
+        </w:rPr>
+        <w:t>成这样：</w:t>
       </w:r>
     </w:p>
     <w:p>
@@ -1193,6 +1081,126 @@
         <w:pStyle w:val="HTMLPreformatted"/>
         <w:shd w:val="clear" w:color="auto" w:fill="FFFFFF"/>
       </w:pPr>
+      <w:proofErr w:type="gramStart"/>
+      <w:r>
+        <w:rPr>
+          <w:rFonts w:ascii="Courier New" w:hAnsi="Courier New" w:cs="Courier New"/>
+          <w:color w:val="000000"/>
+          <w:sz w:val="18"/>
+          <w:szCs w:val="18"/>
+        </w:rPr>
+        <w:t>version</w:t>
+      </w:r>
+      <w:proofErr w:type="gramEnd"/>
+      <w:r>
+        <w:rPr>
+          <w:rFonts w:ascii="Courier New" w:hAnsi="Courier New" w:cs="Courier New"/>
+          <w:color w:val="000000"/>
+          <w:sz w:val="18"/>
+          <w:szCs w:val="18"/>
+        </w:rPr>
+        <w:t xml:space="preserve"> = </w:t>
+      </w:r>
+      <w:r>
+        <w:rPr>
+          <w:rFonts w:ascii="Courier New" w:hAnsi="Courier New" w:cs="Courier New"/>
+          <w:b/>
+          <w:bCs/>
+          <w:color w:val="008000"/>
+          <w:sz w:val="18"/>
+          <w:szCs w:val="18"/>
+        </w:rPr>
+        <w:t>'0.0.1-SNAPSHOT'</w:t>
+      </w:r>
+      <w:r>
+        <w:rPr>
+          <w:rFonts w:ascii="Courier New" w:hAnsi="Courier New" w:cs="Courier New"/>
+          <w:b/>
+          <w:bCs/>
+          <w:color w:val="008000"/>
+          <w:sz w:val="18"/>
+          <w:szCs w:val="18"/>
+        </w:rPr>
+        <w:br/>
+      </w:r>
+      <w:r>
+        <w:rPr>
+          <w:rFonts w:ascii="Courier New" w:hAnsi="Courier New" w:cs="Courier New"/>
+          <w:b/>
+          <w:bCs/>
+          <w:color w:val="008000"/>
+          <w:sz w:val="18"/>
+          <w:szCs w:val="18"/>
+        </w:rPr>
+        <w:br/>
+      </w:r>
+      <w:r>
+        <w:rPr>
+          <w:rFonts w:ascii="Courier New" w:hAnsi="Courier New" w:cs="Courier New"/>
+          <w:color w:val="000000"/>
+          <w:sz w:val="18"/>
+          <w:szCs w:val="18"/>
+        </w:rPr>
+        <w:t>dependencies {</w:t>
+      </w:r>
+      <w:r>
+        <w:rPr>
+          <w:rFonts w:ascii="Courier New" w:hAnsi="Courier New" w:cs="Courier New"/>
+          <w:color w:val="000000"/>
+          <w:sz w:val="18"/>
+          <w:szCs w:val="18"/>
+        </w:rPr>
+        <w:br/>
+        <w:t xml:space="preserve">   compile(</w:t>
+      </w:r>
+      <w:r>
+        <w:rPr>
+          <w:rFonts w:ascii="Courier New" w:hAnsi="Courier New" w:cs="Courier New"/>
+          <w:b/>
+          <w:bCs/>
+          <w:color w:val="008000"/>
+          <w:sz w:val="18"/>
+          <w:szCs w:val="18"/>
+        </w:rPr>
+        <w:t>'org.springframework.cloud:spring-cloud-starter-eureka-server'</w:t>
+      </w:r>
+      <w:r>
+        <w:rPr>
+          <w:rFonts w:ascii="Courier New" w:hAnsi="Courier New" w:cs="Courier New"/>
+          <w:color w:val="000000"/>
+          <w:sz w:val="18"/>
+          <w:szCs w:val="18"/>
+        </w:rPr>
+        <w:t>)</w:t>
+      </w:r>
+      <w:r>
+        <w:rPr>
+          <w:rFonts w:ascii="Courier New" w:hAnsi="Courier New" w:cs="Courier New"/>
+          <w:color w:val="000000"/>
+          <w:sz w:val="18"/>
+          <w:szCs w:val="18"/>
+        </w:rPr>
+        <w:br/>
+      </w:r>
+      <w:r>
+        <w:rPr>
+          <w:rFonts w:ascii="Courier New" w:hAnsi="Courier New" w:cs="Courier New"/>
+          <w:color w:val="000000"/>
+          <w:sz w:val="18"/>
+          <w:szCs w:val="18"/>
+        </w:rPr>
+        <w:lastRenderedPageBreak/>
+        <w:t>}</w:t>
+      </w:r>
+      <w:r>
+        <w:rPr>
+          <w:rFonts w:ascii="Courier New" w:hAnsi="Courier New" w:cs="Courier New"/>
+          <w:color w:val="000000"/>
+          <w:sz w:val="18"/>
+          <w:szCs w:val="18"/>
+        </w:rPr>
+        <w:br/>
+      </w:r>
     </w:p>
     <w:p>
       <w:pPr>
@@ -1203,35 +1211,21 @@
         <w:rPr>
           <w:rFonts w:hint="eastAsia"/>
         </w:rPr>
-        <w:t>也许你会说</w:t>
-      </w:r>
-      <w:proofErr w:type="spellStart"/>
-      <w:r>
-        <w:rPr>
-          <w:rFonts w:hint="eastAsia"/>
-        </w:rPr>
-        <w:t>dependencyManagement</w:t>
-      </w:r>
-      <w:proofErr w:type="spellEnd"/>
-      <w:r>
-        <w:rPr>
-          <w:rFonts w:hint="eastAsia"/>
-        </w:rPr>
-        <w:t>也是重复的配置，一点不错，只是现今阶段只有eureka，后面还会更</w:t>
-      </w:r>
-      <w:proofErr w:type="spellStart"/>
-      <w:r>
-        <w:rPr>
-          <w:rFonts w:hint="eastAsia"/>
-        </w:rPr>
-        <w:t>config</w:t>
-      </w:r>
-      <w:proofErr w:type="spellEnd"/>
-      <w:r>
-        <w:rPr>
-          <w:rFonts w:hint="eastAsia"/>
-        </w:rPr>
-        <w:t>等，他们可能并不需要，所以暂时就这样。</w:t>
+        <w:t>而spring-cloud-eureka-client的</w:t>
+      </w:r>
+      <w:proofErr w:type="spellStart"/>
+      <w:r>
+        <w:rPr>
+          <w:rFonts w:hint="eastAsia"/>
+        </w:rPr>
+        <w:t>build.gradle</w:t>
+      </w:r>
+      <w:proofErr w:type="spellEnd"/>
+      <w:r>
+        <w:rPr>
+          <w:rFonts w:hint="eastAsia"/>
+        </w:rPr>
+        <w:t>是这样子的：</w:t>
       </w:r>
     </w:p>
     <w:p>
@@ -1239,6 +1233,161 @@
         <w:pStyle w:val="HTMLPreformatted"/>
         <w:shd w:val="clear" w:color="auto" w:fill="FFFFFF"/>
       </w:pPr>
+      <w:proofErr w:type="gramStart"/>
+      <w:r>
+        <w:rPr>
+          <w:rFonts w:ascii="Courier New" w:hAnsi="Courier New" w:cs="Courier New"/>
+          <w:color w:val="000000"/>
+          <w:sz w:val="18"/>
+          <w:szCs w:val="18"/>
+        </w:rPr>
+        <w:t>version</w:t>
+      </w:r>
+      <w:proofErr w:type="gramEnd"/>
+      <w:r>
+        <w:rPr>
+          <w:rFonts w:ascii="Courier New" w:hAnsi="Courier New" w:cs="Courier New"/>
+          <w:color w:val="000000"/>
+          <w:sz w:val="18"/>
+          <w:szCs w:val="18"/>
+        </w:rPr>
+        <w:t xml:space="preserve"> = </w:t>
+      </w:r>
+      <w:r>
+        <w:rPr>
+          <w:rFonts w:ascii="Courier New" w:hAnsi="Courier New" w:cs="Courier New"/>
+          <w:b/>
+          <w:bCs/>
+          <w:color w:val="008000"/>
+          <w:sz w:val="18"/>
+          <w:szCs w:val="18"/>
+        </w:rPr>
+        <w:t>'0.0.1-SNAPSHOT'</w:t>
+      </w:r>
+      <w:r>
+        <w:rPr>
+          <w:rFonts w:ascii="Courier New" w:hAnsi="Courier New" w:cs="Courier New"/>
+          <w:b/>
+          <w:bCs/>
+          <w:color w:val="008000"/>
+          <w:sz w:val="18"/>
+          <w:szCs w:val="18"/>
+        </w:rPr>
+        <w:br/>
+      </w:r>
+      <w:r>
+        <w:rPr>
+          <w:rFonts w:ascii="Courier New" w:hAnsi="Courier New" w:cs="Courier New"/>
+          <w:b/>
+          <w:bCs/>
+          <w:color w:val="008000"/>
+          <w:sz w:val="18"/>
+          <w:szCs w:val="18"/>
+        </w:rPr>
+        <w:br/>
+      </w:r>
+      <w:r>
+        <w:rPr>
+          <w:rFonts w:ascii="Courier New" w:hAnsi="Courier New" w:cs="Courier New"/>
+          <w:color w:val="000000"/>
+          <w:sz w:val="18"/>
+          <w:szCs w:val="18"/>
+        </w:rPr>
+        <w:t>dependencies {</w:t>
+      </w:r>
+      <w:r>
+        <w:rPr>
+          <w:rFonts w:ascii="Courier New" w:hAnsi="Courier New" w:cs="Courier New"/>
+          <w:color w:val="000000"/>
+          <w:sz w:val="18"/>
+          <w:szCs w:val="18"/>
+        </w:rPr>
+        <w:br/>
+        <w:t xml:space="preserve">   compile(</w:t>
+      </w:r>
+      <w:r>
+        <w:rPr>
+          <w:rFonts w:ascii="Courier New" w:hAnsi="Courier New" w:cs="Courier New"/>
+          <w:b/>
+          <w:bCs/>
+          <w:color w:val="008000"/>
+          <w:sz w:val="18"/>
+          <w:szCs w:val="18"/>
+        </w:rPr>
+        <w:t>'</w:t>
+      </w:r>
+      <w:proofErr w:type="spellStart"/>
+      <w:r>
+        <w:rPr>
+          <w:rFonts w:ascii="Courier New" w:hAnsi="Courier New" w:cs="Courier New"/>
+          <w:b/>
+          <w:bCs/>
+          <w:color w:val="008000"/>
+          <w:sz w:val="18"/>
+          <w:szCs w:val="18"/>
+        </w:rPr>
+        <w:t>org.springframework.cloud:spring-cloud-starter-eureka</w:t>
+      </w:r>
+      <w:proofErr w:type="spellEnd"/>
+      <w:r>
+        <w:rPr>
+          <w:rFonts w:ascii="Courier New" w:hAnsi="Courier New" w:cs="Courier New"/>
+          <w:b/>
+          <w:bCs/>
+          <w:color w:val="008000"/>
+          <w:sz w:val="18"/>
+          <w:szCs w:val="18"/>
+        </w:rPr>
+        <w:t>'</w:t>
+      </w:r>
+      <w:r>
+        <w:rPr>
+          <w:rFonts w:ascii="Courier New" w:hAnsi="Courier New" w:cs="Courier New"/>
+          <w:color w:val="000000"/>
+          <w:sz w:val="18"/>
+          <w:szCs w:val="18"/>
+        </w:rPr>
+        <w:t>)</w:t>
+      </w:r>
+      <w:r>
+        <w:rPr>
+          <w:rFonts w:ascii="Courier New" w:hAnsi="Courier New" w:cs="Courier New"/>
+          <w:color w:val="000000"/>
+          <w:sz w:val="18"/>
+          <w:szCs w:val="18"/>
+        </w:rPr>
+        <w:br/>
+        <w:t>}</w:t>
+      </w:r>
+      <w:r>
+        <w:rPr>
+          <w:rFonts w:ascii="Courier New" w:hAnsi="Courier New" w:cs="Courier New"/>
+          <w:color w:val="000000"/>
+          <w:sz w:val="18"/>
+          <w:szCs w:val="18"/>
+        </w:rPr>
+        <w:br/>
+      </w:r>
+    </w:p>
+    <w:p>
+      <w:pPr>
+        <w:pStyle w:val="Heading2"/>
+      </w:pPr>
+      <w:r>
+        <w:t xml:space="preserve">Step 3  </w:t>
+      </w:r>
+      <w:r>
+        <w:rPr>
+          <w:rFonts w:hint="eastAsia"/>
+        </w:rPr>
+        <w:t>Java</w:t>
+      </w:r>
+      <w:r>
+        <w:rPr>
+          <w:rFonts w:hint="eastAsia"/>
+        </w:rPr>
+        <w:t>代码的更改</w:t>
+      </w:r>
     </w:p>
     <w:p>
       <w:pPr>
@@ -1249,42 +1398,663 @@
         <w:rPr>
           <w:rFonts w:hint="eastAsia"/>
         </w:rPr>
-        <w:t>最后分别在spring-cloud-eureka-server和spring-cloud-eureka-clien</w:t>
-      </w:r>
-      <w:r>
-        <w:t>t</w:t>
-      </w:r>
-      <w:r>
-        <w:rPr>
-          <w:rFonts w:hint="eastAsia"/>
-        </w:rPr>
-        <w:t>目录下运行</w:t>
-      </w:r>
+        <w:t>比较简单</w:t>
+      </w:r>
+      <w:r>
+        <w:rPr>
+          <w:rFonts w:hint="eastAsia"/>
+        </w:rPr>
+        <w:t>,就是在Spring Boot的启动程序加上相关的声明即可。</w:t>
+      </w:r>
+    </w:p>
+    <w:p>
+      <w:pPr>
+        <w:pStyle w:val="HTMLPreformatted"/>
+        <w:shd w:val="clear" w:color="auto" w:fill="FFFFFF"/>
+        <w:rPr>
+          <w:rFonts w:hint="eastAsia"/>
+        </w:rPr>
+      </w:pPr>
+    </w:p>
+    <w:p>
+      <w:pPr>
+        <w:pStyle w:val="HTMLPreformatted"/>
+        <w:shd w:val="clear" w:color="auto" w:fill="FFFFFF"/>
+        <w:rPr>
+          <w:rFonts w:ascii="Courier New" w:hAnsi="Courier New" w:cs="Courier New"/>
+          <w:color w:val="000000"/>
+          <w:sz w:val="18"/>
+          <w:szCs w:val="18"/>
+        </w:rPr>
+      </w:pPr>
+      <w:r>
+        <w:rPr>
+          <w:rFonts w:hint="eastAsia"/>
+        </w:rPr>
+        <w:t>在</w:t>
+      </w:r>
+      <w:r>
+        <w:t>EurekaServerApplication</w:t>
+      </w:r>
+      <w:r>
+        <w:rPr>
+          <w:rFonts w:hint="eastAsia"/>
+        </w:rPr>
+        <w:t>.java</w:t>
+      </w:r>
+      <w:r>
+        <w:rPr>
+          <w:rFonts w:hint="eastAsia"/>
+        </w:rPr>
+        <w:t>类上加入声明</w:t>
+      </w:r>
+      <w:r>
+        <w:rPr>
+          <w:rFonts w:ascii="Courier New" w:hAnsi="Courier New" w:cs="Courier New"/>
+          <w:color w:val="808000"/>
+          <w:sz w:val="18"/>
+          <w:szCs w:val="18"/>
+        </w:rPr>
+        <w:t>@</w:t>
+      </w:r>
+      <w:proofErr w:type="spellStart"/>
+      <w:r>
+        <w:rPr>
+          <w:rFonts w:ascii="Courier New" w:hAnsi="Courier New" w:cs="Courier New"/>
+          <w:color w:val="808000"/>
+          <w:sz w:val="18"/>
+          <w:szCs w:val="18"/>
+        </w:rPr>
+        <w:t>EnableEurekaServer</w:t>
+      </w:r>
+      <w:proofErr w:type="spellEnd"/>
     </w:p>
     <w:p>
       <w:pPr>
         <w:pStyle w:val="HTMLPreformatted"/>
         <w:shd w:val="clear" w:color="auto" w:fill="FFFFFF"/>
       </w:pPr>
-      <w:r>
-        <w:t>.\</w:t>
-      </w:r>
-      <w:proofErr w:type="spellStart"/>
-      <w:r>
-        <w:rPr>
-          <w:rFonts w:hint="eastAsia"/>
-        </w:rPr>
-        <w:t>gradlew</w:t>
-      </w:r>
-      <w:proofErr w:type="spellEnd"/>
-      <w:r>
+    </w:p>
+    <w:p>
+      <w:pPr>
+        <w:pStyle w:val="HTMLPreformatted"/>
+        <w:shd w:val="clear" w:color="auto" w:fill="FFFFFF"/>
+        <w:rPr>
+          <w:rFonts w:ascii="Courier New" w:hAnsi="Courier New" w:cs="Courier New"/>
+          <w:color w:val="000000"/>
+          <w:sz w:val="18"/>
+          <w:szCs w:val="18"/>
+        </w:rPr>
+      </w:pPr>
+      <w:r>
+        <w:rPr>
+          <w:rFonts w:hint="eastAsia"/>
+        </w:rPr>
+        <w:t>在</w:t>
+      </w:r>
+      <w:r>
+        <w:t>EurekaServerApplication</w:t>
+      </w:r>
+      <w:r>
+        <w:rPr>
+          <w:rFonts w:hint="eastAsia"/>
+        </w:rPr>
+        <w:t>.java</w:t>
+      </w:r>
+      <w:r>
+        <w:rPr>
+          <w:rFonts w:hint="eastAsia"/>
+        </w:rPr>
+        <w:t>类上加入声明</w:t>
+      </w:r>
+      <w:r>
+        <w:rPr>
+          <w:rFonts w:ascii="Courier New" w:hAnsi="Courier New" w:cs="Courier New"/>
+          <w:color w:val="808000"/>
+          <w:sz w:val="18"/>
+          <w:szCs w:val="18"/>
+        </w:rPr>
+        <w:t>@</w:t>
+      </w:r>
+      <w:proofErr w:type="spellStart"/>
+      <w:r>
+        <w:rPr>
+          <w:rFonts w:ascii="Courier New" w:hAnsi="Courier New" w:cs="Courier New"/>
+          <w:color w:val="808000"/>
+          <w:sz w:val="18"/>
+          <w:szCs w:val="18"/>
+        </w:rPr>
+        <w:t>EnableEurekaClient</w:t>
+      </w:r>
+      <w:proofErr w:type="spellEnd"/>
+    </w:p>
+    <w:p>
+      <w:pPr>
+        <w:pStyle w:val="HTMLPreformatted"/>
+        <w:shd w:val="clear" w:color="auto" w:fill="FFFFFF"/>
+        <w:rPr>
+          <w:rFonts w:hint="eastAsia"/>
+        </w:rPr>
+      </w:pPr>
+      <w:r>
+        <w:rPr>
+          <w:rFonts w:hint="eastAsia"/>
+        </w:rPr>
+        <w:t>而作为测试，可简单写个</w:t>
+      </w:r>
+      <w:proofErr w:type="spellStart"/>
+      <w:r>
+        <w:rPr>
+          <w:rFonts w:hint="eastAsia"/>
+        </w:rPr>
+        <w:t>RestController</w:t>
+      </w:r>
+      <w:proofErr w:type="spellEnd"/>
+      <w:r>
+        <w:rPr>
+          <w:rFonts w:hint="eastAsia"/>
+        </w:rPr>
+        <w:t>.</w:t>
+      </w:r>
+    </w:p>
+    <w:p>
+      <w:pPr>
+        <w:widowControl/>
+        <w:shd w:val="clear" w:color="auto" w:fill="FFFFFF"/>
+        <w:tabs>
+          <w:tab w:val="left" w:pos="916"/>
+          <w:tab w:val="left" w:pos="1832"/>
+          <w:tab w:val="left" w:pos="2748"/>
+          <w:tab w:val="left" w:pos="3664"/>
+          <w:tab w:val="left" w:pos="4580"/>
+          <w:tab w:val="left" w:pos="5496"/>
+          <w:tab w:val="left" w:pos="6412"/>
+          <w:tab w:val="left" w:pos="7328"/>
+          <w:tab w:val="left" w:pos="8244"/>
+          <w:tab w:val="left" w:pos="9160"/>
+          <w:tab w:val="left" w:pos="10076"/>
+          <w:tab w:val="left" w:pos="10992"/>
+          <w:tab w:val="left" w:pos="11908"/>
+          <w:tab w:val="left" w:pos="12824"/>
+          <w:tab w:val="left" w:pos="13740"/>
+          <w:tab w:val="left" w:pos="14656"/>
+        </w:tabs>
+        <w:jc w:val="left"/>
+        <w:rPr>
+          <w:rFonts w:ascii="Courier New" w:eastAsia="宋体" w:hAnsi="Courier New" w:cs="Courier New"/>
+          <w:color w:val="000000"/>
+          <w:kern w:val="0"/>
+          <w:sz w:val="18"/>
+          <w:szCs w:val="18"/>
+        </w:rPr>
+      </w:pPr>
+      <w:r>
+        <w:rPr>
+          <w:rFonts w:ascii="Courier New" w:eastAsia="宋体" w:hAnsi="Courier New" w:cs="Courier New"/>
+          <w:color w:val="808000"/>
+          <w:kern w:val="0"/>
+          <w:sz w:val="18"/>
+          <w:szCs w:val="18"/>
+        </w:rPr>
+        <w:t>@</w:t>
+      </w:r>
+      <w:proofErr w:type="spellStart"/>
+      <w:r>
+        <w:rPr>
+          <w:rFonts w:ascii="Courier New" w:eastAsia="宋体" w:hAnsi="Courier New" w:cs="Courier New"/>
+          <w:color w:val="808000"/>
+          <w:kern w:val="0"/>
+          <w:sz w:val="18"/>
+          <w:szCs w:val="18"/>
+        </w:rPr>
+        <w:t>RestController</w:t>
+      </w:r>
+      <w:proofErr w:type="spellEnd"/>
+      <w:r>
+        <w:rPr>
+          <w:rFonts w:ascii="Courier New" w:eastAsia="宋体" w:hAnsi="Courier New" w:cs="Courier New"/>
+          <w:color w:val="808000"/>
+          <w:kern w:val="0"/>
+          <w:sz w:val="18"/>
+          <w:szCs w:val="18"/>
+        </w:rPr>
+        <w:br/>
+      </w:r>
+      <w:r>
+        <w:rPr>
+          <w:rFonts w:ascii="Courier New" w:eastAsia="宋体" w:hAnsi="Courier New" w:cs="Courier New"/>
+          <w:b/>
+          <w:bCs/>
+          <w:color w:val="000080"/>
+          <w:kern w:val="0"/>
+          <w:sz w:val="18"/>
+          <w:szCs w:val="18"/>
+        </w:rPr>
+        <w:t xml:space="preserve">public class </w:t>
+      </w:r>
+      <w:proofErr w:type="spellStart"/>
+      <w:r>
+        <w:rPr>
+          <w:rFonts w:ascii="Courier New" w:eastAsia="宋体" w:hAnsi="Courier New" w:cs="Courier New"/>
+          <w:color w:val="000000"/>
+          <w:kern w:val="0"/>
+          <w:sz w:val="18"/>
+          <w:szCs w:val="18"/>
+        </w:rPr>
+        <w:t>HelloController</w:t>
+      </w:r>
+      <w:proofErr w:type="spellEnd"/>
+      <w:r>
+        <w:rPr>
+          <w:rFonts w:ascii="Courier New" w:eastAsia="宋体" w:hAnsi="Courier New" w:cs="Courier New"/>
+          <w:color w:val="000000"/>
+          <w:kern w:val="0"/>
+          <w:sz w:val="18"/>
+          <w:szCs w:val="18"/>
+        </w:rPr>
+        <w:t xml:space="preserve"> {</w:t>
+      </w:r>
+      <w:r>
+        <w:rPr>
+          <w:rFonts w:ascii="Courier New" w:eastAsia="宋体" w:hAnsi="Courier New" w:cs="Courier New"/>
+          <w:color w:val="000000"/>
+          <w:kern w:val="0"/>
+          <w:sz w:val="18"/>
+          <w:szCs w:val="18"/>
+        </w:rPr>
+        <w:br/>
+      </w:r>
+      <w:r>
+        <w:rPr>
+          <w:rFonts w:ascii="Courier New" w:eastAsia="宋体" w:hAnsi="Courier New" w:cs="Courier New"/>
+          <w:color w:val="000000"/>
+          <w:kern w:val="0"/>
+          <w:sz w:val="18"/>
+          <w:szCs w:val="18"/>
+        </w:rPr>
+        <w:br/>
+        <w:t xml:space="preserve">    </w:t>
+      </w:r>
+      <w:proofErr w:type="gramStart"/>
+      <w:r>
+        <w:rPr>
+          <w:rFonts w:ascii="Courier New" w:eastAsia="宋体" w:hAnsi="Courier New" w:cs="Courier New"/>
+          <w:color w:val="808000"/>
+          <w:kern w:val="0"/>
+          <w:sz w:val="18"/>
+          <w:szCs w:val="18"/>
+        </w:rPr>
+        <w:t>@Value</w:t>
+      </w:r>
+      <w:r>
+        <w:rPr>
+          <w:rFonts w:ascii="Courier New" w:eastAsia="宋体" w:hAnsi="Courier New" w:cs="Courier New"/>
+          <w:color w:val="000000"/>
+          <w:kern w:val="0"/>
+          <w:sz w:val="18"/>
+          <w:szCs w:val="18"/>
+        </w:rPr>
+        <w:t>(</w:t>
+      </w:r>
+      <w:proofErr w:type="gramEnd"/>
+      <w:r>
+        <w:rPr>
+          <w:rFonts w:ascii="Courier New" w:eastAsia="宋体" w:hAnsi="Courier New" w:cs="Courier New"/>
+          <w:b/>
+          <w:bCs/>
+          <w:color w:val="008000"/>
+          <w:kern w:val="0"/>
+          <w:sz w:val="18"/>
+          <w:szCs w:val="18"/>
+        </w:rPr>
+        <w:t>"${</w:t>
+      </w:r>
+      <w:proofErr w:type="spellStart"/>
+      <w:r>
+        <w:rPr>
+          <w:rFonts w:ascii="Courier New" w:eastAsia="宋体" w:hAnsi="Courier New" w:cs="Courier New"/>
+          <w:b/>
+          <w:bCs/>
+          <w:color w:val="008000"/>
+          <w:kern w:val="0"/>
+          <w:sz w:val="18"/>
+          <w:szCs w:val="18"/>
+        </w:rPr>
+        <w:t>server.port</w:t>
+      </w:r>
+      <w:proofErr w:type="spellEnd"/>
+      <w:r>
+        <w:rPr>
+          <w:rFonts w:ascii="Courier New" w:eastAsia="宋体" w:hAnsi="Courier New" w:cs="Courier New"/>
+          <w:b/>
+          <w:bCs/>
+          <w:color w:val="008000"/>
+          <w:kern w:val="0"/>
+          <w:sz w:val="18"/>
+          <w:szCs w:val="18"/>
+        </w:rPr>
+        <w:t>}"</w:t>
+      </w:r>
+      <w:r>
+        <w:rPr>
+          <w:rFonts w:ascii="Courier New" w:eastAsia="宋体" w:hAnsi="Courier New" w:cs="Courier New"/>
+          <w:color w:val="000000"/>
+          <w:kern w:val="0"/>
+          <w:sz w:val="18"/>
+          <w:szCs w:val="18"/>
+        </w:rPr>
+        <w:t>)</w:t>
+      </w:r>
+      <w:r>
+        <w:rPr>
+          <w:rFonts w:ascii="Courier New" w:eastAsia="宋体" w:hAnsi="Courier New" w:cs="Courier New"/>
+          <w:color w:val="000000"/>
+          <w:kern w:val="0"/>
+          <w:sz w:val="18"/>
+          <w:szCs w:val="18"/>
+        </w:rPr>
+        <w:br/>
+        <w:t xml:space="preserve">    String </w:t>
+      </w:r>
+      <w:r>
+        <w:rPr>
+          <w:rFonts w:ascii="Courier New" w:eastAsia="宋体" w:hAnsi="Courier New" w:cs="Courier New"/>
+          <w:b/>
+          <w:bCs/>
+          <w:color w:val="660E7A"/>
+          <w:kern w:val="0"/>
+          <w:sz w:val="18"/>
+          <w:szCs w:val="18"/>
+        </w:rPr>
+        <w:t>port</w:t>
+      </w:r>
+      <w:r>
+        <w:rPr>
+          <w:rFonts w:ascii="Courier New" w:eastAsia="宋体" w:hAnsi="Courier New" w:cs="Courier New"/>
+          <w:color w:val="000000"/>
+          <w:kern w:val="0"/>
+          <w:sz w:val="18"/>
+          <w:szCs w:val="18"/>
+        </w:rPr>
+        <w:t>;</w:t>
+      </w:r>
+      <w:r>
+        <w:rPr>
+          <w:rFonts w:ascii="Courier New" w:eastAsia="宋体" w:hAnsi="Courier New" w:cs="Courier New"/>
+          <w:color w:val="000000"/>
+          <w:kern w:val="0"/>
+          <w:sz w:val="18"/>
+          <w:szCs w:val="18"/>
+        </w:rPr>
+        <w:br/>
+        <w:t xml:space="preserve">    </w:t>
+      </w:r>
+      <w:r>
+        <w:rPr>
+          <w:rFonts w:ascii="Courier New" w:eastAsia="宋体" w:hAnsi="Courier New" w:cs="Courier New"/>
+          <w:color w:val="808000"/>
+          <w:kern w:val="0"/>
+          <w:sz w:val="18"/>
+          <w:szCs w:val="18"/>
+        </w:rPr>
+        <w:t>@</w:t>
+      </w:r>
+      <w:proofErr w:type="spellStart"/>
+      <w:r>
+        <w:rPr>
+          <w:rFonts w:ascii="Courier New" w:eastAsia="宋体" w:hAnsi="Courier New" w:cs="Courier New"/>
+          <w:color w:val="808000"/>
+          <w:kern w:val="0"/>
+          <w:sz w:val="18"/>
+          <w:szCs w:val="18"/>
+        </w:rPr>
+        <w:t>RequestMapping</w:t>
+      </w:r>
+      <w:proofErr w:type="spellEnd"/>
+      <w:r>
+        <w:rPr>
+          <w:rFonts w:ascii="Courier New" w:eastAsia="宋体" w:hAnsi="Courier New" w:cs="Courier New"/>
+          <w:color w:val="000000"/>
+          <w:kern w:val="0"/>
+          <w:sz w:val="18"/>
+          <w:szCs w:val="18"/>
+        </w:rPr>
+        <w:t>(</w:t>
+      </w:r>
+      <w:r>
+        <w:rPr>
+          <w:rFonts w:ascii="Courier New" w:eastAsia="宋体" w:hAnsi="Courier New" w:cs="Courier New"/>
+          <w:b/>
+          <w:bCs/>
+          <w:color w:val="008000"/>
+          <w:kern w:val="0"/>
+          <w:sz w:val="18"/>
+          <w:szCs w:val="18"/>
+        </w:rPr>
+        <w:t>"/hi"</w:t>
+      </w:r>
+      <w:r>
+        <w:rPr>
+          <w:rFonts w:ascii="Courier New" w:eastAsia="宋体" w:hAnsi="Courier New" w:cs="Courier New"/>
+          <w:color w:val="000000"/>
+          <w:kern w:val="0"/>
+          <w:sz w:val="18"/>
+          <w:szCs w:val="18"/>
+        </w:rPr>
+        <w:t>)</w:t>
+      </w:r>
+      <w:r>
+        <w:rPr>
+          <w:rFonts w:ascii="Courier New" w:eastAsia="宋体" w:hAnsi="Courier New" w:cs="Courier New"/>
+          <w:color w:val="000000"/>
+          <w:kern w:val="0"/>
+          <w:sz w:val="18"/>
+          <w:szCs w:val="18"/>
+        </w:rPr>
+        <w:br/>
+        <w:t xml:space="preserve">    </w:t>
+      </w:r>
+      <w:r>
+        <w:rPr>
+          <w:rFonts w:ascii="Courier New" w:eastAsia="宋体" w:hAnsi="Courier New" w:cs="Courier New"/>
+          <w:b/>
+          <w:bCs/>
+          <w:color w:val="000080"/>
+          <w:kern w:val="0"/>
+          <w:sz w:val="18"/>
+          <w:szCs w:val="18"/>
+        </w:rPr>
+        <w:t xml:space="preserve">public </w:t>
+      </w:r>
+      <w:r>
+        <w:rPr>
+          <w:rFonts w:ascii="Courier New" w:eastAsia="宋体" w:hAnsi="Courier New" w:cs="Courier New"/>
+          <w:color w:val="000000"/>
+          <w:kern w:val="0"/>
+          <w:sz w:val="18"/>
+          <w:szCs w:val="18"/>
+        </w:rPr>
+        <w:t>String home(</w:t>
+      </w:r>
+      <w:r>
+        <w:rPr>
+          <w:rFonts w:ascii="Courier New" w:eastAsia="宋体" w:hAnsi="Courier New" w:cs="Courier New"/>
+          <w:color w:val="808000"/>
+          <w:kern w:val="0"/>
+          <w:sz w:val="18"/>
+          <w:szCs w:val="18"/>
+        </w:rPr>
+        <w:t>@</w:t>
+      </w:r>
+      <w:proofErr w:type="spellStart"/>
+      <w:r>
+        <w:rPr>
+          <w:rFonts w:ascii="Courier New" w:eastAsia="宋体" w:hAnsi="Courier New" w:cs="Courier New"/>
+          <w:color w:val="808000"/>
+          <w:kern w:val="0"/>
+          <w:sz w:val="18"/>
+          <w:szCs w:val="18"/>
+        </w:rPr>
+        <w:t>RequestParam</w:t>
+      </w:r>
+      <w:proofErr w:type="spellEnd"/>
+      <w:r>
+        <w:rPr>
+          <w:rFonts w:ascii="Courier New" w:eastAsia="宋体" w:hAnsi="Courier New" w:cs="Courier New"/>
+          <w:color w:val="808000"/>
+          <w:kern w:val="0"/>
+          <w:sz w:val="18"/>
+          <w:szCs w:val="18"/>
+        </w:rPr>
         <w:t xml:space="preserve"> </w:t>
       </w:r>
-      <w:proofErr w:type="spellStart"/>
-      <w:r>
-        <w:t>bootRun</w:t>
-      </w:r>
-      <w:proofErr w:type="spellEnd"/>
+      <w:r>
+        <w:rPr>
+          <w:rFonts w:ascii="Courier New" w:eastAsia="宋体" w:hAnsi="Courier New" w:cs="Courier New"/>
+          <w:color w:val="000000"/>
+          <w:kern w:val="0"/>
+          <w:sz w:val="18"/>
+          <w:szCs w:val="18"/>
+        </w:rPr>
+        <w:t>String name) {</w:t>
+      </w:r>
+      <w:r>
+        <w:rPr>
+          <w:rFonts w:ascii="Courier New" w:eastAsia="宋体" w:hAnsi="Courier New" w:cs="Courier New"/>
+          <w:color w:val="000000"/>
+          <w:kern w:val="0"/>
+          <w:sz w:val="18"/>
+          <w:szCs w:val="18"/>
+        </w:rPr>
+        <w:br/>
+        <w:t xml:space="preserve">        </w:t>
+      </w:r>
+      <w:r>
+        <w:rPr>
+          <w:rFonts w:ascii="Courier New" w:eastAsia="宋体" w:hAnsi="Courier New" w:cs="Courier New"/>
+          <w:b/>
+          <w:bCs/>
+          <w:color w:val="000080"/>
+          <w:kern w:val="0"/>
+          <w:sz w:val="18"/>
+          <w:szCs w:val="18"/>
+        </w:rPr>
+        <w:t xml:space="preserve">return </w:t>
+      </w:r>
+      <w:r>
+        <w:rPr>
+          <w:rFonts w:ascii="Courier New" w:eastAsia="宋体" w:hAnsi="Courier New" w:cs="Courier New"/>
+          <w:b/>
+          <w:bCs/>
+          <w:color w:val="008000"/>
+          <w:kern w:val="0"/>
+          <w:sz w:val="18"/>
+          <w:szCs w:val="18"/>
+        </w:rPr>
+        <w:t>"hi "</w:t>
+      </w:r>
+      <w:r>
+        <w:rPr>
+          <w:rFonts w:ascii="Courier New" w:eastAsia="宋体" w:hAnsi="Courier New" w:cs="Courier New"/>
+          <w:color w:val="000000"/>
+          <w:kern w:val="0"/>
+          <w:sz w:val="18"/>
+          <w:szCs w:val="18"/>
+        </w:rPr>
+        <w:t>+name+</w:t>
+      </w:r>
+      <w:r>
+        <w:rPr>
+          <w:rFonts w:ascii="Courier New" w:eastAsia="宋体" w:hAnsi="Courier New" w:cs="Courier New"/>
+          <w:b/>
+          <w:bCs/>
+          <w:color w:val="008000"/>
+          <w:kern w:val="0"/>
+          <w:sz w:val="18"/>
+          <w:szCs w:val="18"/>
+        </w:rPr>
+        <w:t>",</w:t>
+      </w:r>
+      <w:proofErr w:type="spellStart"/>
+      <w:r>
+        <w:rPr>
+          <w:rFonts w:ascii="Courier New" w:eastAsia="宋体" w:hAnsi="Courier New" w:cs="Courier New"/>
+          <w:b/>
+          <w:bCs/>
+          <w:color w:val="008000"/>
+          <w:kern w:val="0"/>
+          <w:sz w:val="18"/>
+          <w:szCs w:val="18"/>
+        </w:rPr>
+        <w:t>i</w:t>
+      </w:r>
+      <w:proofErr w:type="spellEnd"/>
+      <w:r>
+        <w:rPr>
+          <w:rFonts w:ascii="Courier New" w:eastAsia="宋体" w:hAnsi="Courier New" w:cs="Courier New"/>
+          <w:b/>
+          <w:bCs/>
+          <w:color w:val="008000"/>
+          <w:kern w:val="0"/>
+          <w:sz w:val="18"/>
+          <w:szCs w:val="18"/>
+        </w:rPr>
+        <w:t xml:space="preserve"> am from port:" </w:t>
+      </w:r>
+      <w:r>
+        <w:rPr>
+          <w:rFonts w:ascii="Courier New" w:eastAsia="宋体" w:hAnsi="Courier New" w:cs="Courier New"/>
+          <w:color w:val="000000"/>
+          <w:kern w:val="0"/>
+          <w:sz w:val="18"/>
+          <w:szCs w:val="18"/>
+        </w:rPr>
+        <w:t>+</w:t>
+      </w:r>
+      <w:r>
+        <w:rPr>
+          <w:rFonts w:ascii="Courier New" w:eastAsia="宋体" w:hAnsi="Courier New" w:cs="Courier New"/>
+          <w:b/>
+          <w:bCs/>
+          <w:color w:val="660E7A"/>
+          <w:kern w:val="0"/>
+          <w:sz w:val="18"/>
+          <w:szCs w:val="18"/>
+        </w:rPr>
+        <w:t>port</w:t>
+      </w:r>
+      <w:r>
+        <w:rPr>
+          <w:rFonts w:ascii="Courier New" w:eastAsia="宋体" w:hAnsi="Courier New" w:cs="Courier New"/>
+          <w:color w:val="000000"/>
+          <w:kern w:val="0"/>
+          <w:sz w:val="18"/>
+          <w:szCs w:val="18"/>
+        </w:rPr>
+        <w:t>;</w:t>
+      </w:r>
+      <w:r>
+        <w:rPr>
+          <w:rFonts w:ascii="Courier New" w:eastAsia="宋体" w:hAnsi="Courier New" w:cs="Courier New"/>
+          <w:color w:val="000000"/>
+          <w:kern w:val="0"/>
+          <w:sz w:val="18"/>
+          <w:szCs w:val="18"/>
+        </w:rPr>
+        <w:br/>
+        <w:t xml:space="preserve">    }</w:t>
+      </w:r>
+      <w:r>
+        <w:rPr>
+          <w:rFonts w:ascii="Courier New" w:eastAsia="宋体" w:hAnsi="Courier New" w:cs="Courier New"/>
+          <w:color w:val="000000"/>
+          <w:kern w:val="0"/>
+          <w:sz w:val="18"/>
+          <w:szCs w:val="18"/>
+        </w:rPr>
+        <w:br/>
+        <w:t>}</w:t>
+      </w:r>
     </w:p>
     <w:p>
       <w:pPr>
@@ -1294,23 +2064,43 @@
     </w:p>
     <w:p>
       <w:pPr>
-        <w:pStyle w:val="HTMLPreformatted"/>
-        <w:shd w:val="clear" w:color="auto" w:fill="FFFFFF"/>
+        <w:pStyle w:val="Heading2"/>
+        <w:rPr>
+          <w:rFonts w:hint="eastAsia"/>
+        </w:rPr>
       </w:pPr>
       <w:r>
         <w:rPr>
           <w:rFonts w:hint="eastAsia"/>
         </w:rPr>
-        <w:t>然后在Chrome中输入</w:t>
-      </w:r>
-      <w:hyperlink r:id="rId8" w:history="1">
-        <w:r>
-          <w:rPr>
-            <w:rStyle w:val="Hyperlink"/>
-          </w:rPr>
-          <w:t>http://localhost:8761/</w:t>
-        </w:r>
-      </w:hyperlink>
+        <w:t xml:space="preserve">Step 4 </w:t>
+      </w:r>
+      <w:r>
+        <w:rPr>
+          <w:rFonts w:hint="eastAsia"/>
+        </w:rPr>
+        <w:t>更改</w:t>
+      </w:r>
+      <w:proofErr w:type="spellStart"/>
+      <w:r>
+        <w:t>application</w:t>
+      </w:r>
+      <w:r>
+        <w:rPr>
+          <w:rFonts w:hint="eastAsia"/>
+        </w:rPr>
+        <w:t>.</w:t>
+      </w:r>
+      <w:r>
+        <w:t>yml</w:t>
+      </w:r>
+      <w:proofErr w:type="spellEnd"/>
+      <w:r>
+        <w:rPr>
+          <w:rFonts w:hint="eastAsia"/>
+        </w:rPr>
+        <w:t>文件</w:t>
+      </w:r>
     </w:p>
     <w:p>
       <w:pPr>
@@ -1318,10 +2108,996 @@
         <w:shd w:val="clear" w:color="auto" w:fill="FFFFFF"/>
       </w:pPr>
       <w:r>
+        <w:t>e</w:t>
+      </w:r>
+      <w:r>
+        <w:rPr>
+          <w:rFonts w:hint="eastAsia"/>
+        </w:rPr>
+        <w:t>ureka-</w:t>
+      </w:r>
+      <w:r>
+        <w:t xml:space="preserve">server </w:t>
+      </w:r>
+      <w:r>
+        <w:rPr>
+          <w:rFonts w:hint="eastAsia"/>
+        </w:rPr>
+        <w:t>的</w:t>
+      </w:r>
+      <w:proofErr w:type="spellStart"/>
+      <w:r>
+        <w:rPr>
+          <w:rFonts w:hint="eastAsia"/>
+        </w:rPr>
+        <w:t>application.yml</w:t>
+      </w:r>
+      <w:proofErr w:type="spellEnd"/>
+      <w:r>
+        <w:rPr>
+          <w:rFonts w:hint="eastAsia"/>
+        </w:rPr>
+        <w:t>中指明该程序占用的端口号为8761</w:t>
+      </w:r>
+      <w:r>
+        <w:t>,</w:t>
+      </w:r>
+      <w:r>
+        <w:rPr>
+          <w:rFonts w:hint="eastAsia"/>
+        </w:rPr>
+        <w:t>本次的详细配置如下：</w:t>
+      </w:r>
+    </w:p>
+    <w:p>
+      <w:pPr>
+        <w:widowControl/>
+        <w:shd w:val="clear" w:color="auto" w:fill="FFFFFF"/>
+        <w:tabs>
+          <w:tab w:val="left" w:pos="916"/>
+          <w:tab w:val="left" w:pos="1832"/>
+          <w:tab w:val="left" w:pos="2748"/>
+          <w:tab w:val="left" w:pos="3664"/>
+          <w:tab w:val="left" w:pos="4580"/>
+          <w:tab w:val="left" w:pos="5496"/>
+          <w:tab w:val="left" w:pos="6412"/>
+          <w:tab w:val="left" w:pos="7328"/>
+          <w:tab w:val="left" w:pos="8244"/>
+          <w:tab w:val="left" w:pos="9160"/>
+          <w:tab w:val="left" w:pos="10076"/>
+          <w:tab w:val="left" w:pos="10992"/>
+          <w:tab w:val="left" w:pos="11908"/>
+          <w:tab w:val="left" w:pos="12824"/>
+          <w:tab w:val="left" w:pos="13740"/>
+          <w:tab w:val="left" w:pos="14656"/>
+        </w:tabs>
+        <w:jc w:val="left"/>
+        <w:rPr>
+          <w:rFonts w:ascii="Courier New" w:eastAsia="宋体" w:hAnsi="Courier New" w:cs="Courier New"/>
+          <w:color w:val="000000"/>
+          <w:kern w:val="0"/>
+          <w:sz w:val="18"/>
+          <w:szCs w:val="18"/>
+        </w:rPr>
+      </w:pPr>
+      <w:proofErr w:type="gramStart"/>
+      <w:r>
+        <w:rPr>
+          <w:rFonts w:ascii="Courier New" w:eastAsia="宋体" w:hAnsi="Courier New" w:cs="Courier New"/>
+          <w:b/>
+          <w:bCs/>
+          <w:color w:val="000080"/>
+          <w:kern w:val="0"/>
+          <w:sz w:val="18"/>
+          <w:szCs w:val="18"/>
+        </w:rPr>
+        <w:t>server</w:t>
+      </w:r>
+      <w:proofErr w:type="gramEnd"/>
+      <w:r>
+        <w:rPr>
+          <w:rFonts w:ascii="Courier New" w:eastAsia="宋体" w:hAnsi="Courier New" w:cs="Courier New"/>
+          <w:b/>
+          <w:bCs/>
+          <w:color w:val="000080"/>
+          <w:kern w:val="0"/>
+          <w:sz w:val="18"/>
+          <w:szCs w:val="18"/>
+        </w:rPr>
+        <w:t>:</w:t>
+      </w:r>
+      <w:r>
+        <w:rPr>
+          <w:rFonts w:ascii="Courier New" w:eastAsia="宋体" w:hAnsi="Courier New" w:cs="Courier New"/>
+          <w:b/>
+          <w:bCs/>
+          <w:color w:val="000080"/>
+          <w:kern w:val="0"/>
+          <w:sz w:val="18"/>
+          <w:szCs w:val="18"/>
+        </w:rPr>
+        <w:br/>
+        <w:t xml:space="preserve">  port: </w:t>
+      </w:r>
+      <w:r>
+        <w:rPr>
+          <w:rFonts w:ascii="Courier New" w:eastAsia="宋体" w:hAnsi="Courier New" w:cs="Courier New"/>
+          <w:color w:val="000000"/>
+          <w:kern w:val="0"/>
+          <w:sz w:val="18"/>
+          <w:szCs w:val="18"/>
+        </w:rPr>
+        <w:t>8761</w:t>
+      </w:r>
+      <w:r>
+        <w:rPr>
+          <w:rFonts w:ascii="Courier New" w:eastAsia="宋体" w:hAnsi="Courier New" w:cs="Courier New"/>
+          <w:color w:val="000000"/>
+          <w:kern w:val="0"/>
+          <w:sz w:val="18"/>
+          <w:szCs w:val="18"/>
+        </w:rPr>
+        <w:br/>
+      </w:r>
+      <w:r>
+        <w:rPr>
+          <w:rFonts w:ascii="Courier New" w:eastAsia="宋体" w:hAnsi="Courier New" w:cs="Courier New"/>
+          <w:color w:val="000000"/>
+          <w:kern w:val="0"/>
+          <w:sz w:val="18"/>
+          <w:szCs w:val="18"/>
+        </w:rPr>
+        <w:br/>
+      </w:r>
+      <w:r>
+        <w:rPr>
+          <w:rFonts w:ascii="Courier New" w:eastAsia="宋体" w:hAnsi="Courier New" w:cs="Courier New"/>
+          <w:b/>
+          <w:bCs/>
+          <w:color w:val="000080"/>
+          <w:kern w:val="0"/>
+          <w:sz w:val="18"/>
+          <w:szCs w:val="18"/>
+        </w:rPr>
+        <w:t>eureka:</w:t>
+      </w:r>
+      <w:r>
+        <w:rPr>
+          <w:rFonts w:ascii="Courier New" w:eastAsia="宋体" w:hAnsi="Courier New" w:cs="Courier New"/>
+          <w:b/>
+          <w:bCs/>
+          <w:color w:val="000080"/>
+          <w:kern w:val="0"/>
+          <w:sz w:val="18"/>
+          <w:szCs w:val="18"/>
+        </w:rPr>
+        <w:br/>
+        <w:t xml:space="preserve">  instance:</w:t>
+      </w:r>
+      <w:r>
+        <w:rPr>
+          <w:rFonts w:ascii="Courier New" w:eastAsia="宋体" w:hAnsi="Courier New" w:cs="Courier New"/>
+          <w:b/>
+          <w:bCs/>
+          <w:color w:val="000080"/>
+          <w:kern w:val="0"/>
+          <w:sz w:val="18"/>
+          <w:szCs w:val="18"/>
+        </w:rPr>
+        <w:br/>
+        <w:t xml:space="preserve">    hostname: </w:t>
+      </w:r>
+      <w:proofErr w:type="spellStart"/>
+      <w:r>
+        <w:rPr>
+          <w:rFonts w:ascii="Courier New" w:eastAsia="宋体" w:hAnsi="Courier New" w:cs="Courier New"/>
+          <w:color w:val="000000"/>
+          <w:kern w:val="0"/>
+          <w:sz w:val="18"/>
+          <w:szCs w:val="18"/>
+        </w:rPr>
+        <w:t>localhost</w:t>
+      </w:r>
+      <w:proofErr w:type="spellEnd"/>
+      <w:r>
+        <w:rPr>
+          <w:rFonts w:ascii="Courier New" w:eastAsia="宋体" w:hAnsi="Courier New" w:cs="Courier New"/>
+          <w:color w:val="000000"/>
+          <w:kern w:val="0"/>
+          <w:sz w:val="18"/>
+          <w:szCs w:val="18"/>
+        </w:rPr>
+        <w:br/>
+        <w:t xml:space="preserve">  </w:t>
+      </w:r>
+      <w:r>
+        <w:rPr>
+          <w:rFonts w:ascii="Courier New" w:eastAsia="宋体" w:hAnsi="Courier New" w:cs="Courier New"/>
+          <w:b/>
+          <w:bCs/>
+          <w:color w:val="000080"/>
+          <w:kern w:val="0"/>
+          <w:sz w:val="18"/>
+          <w:szCs w:val="18"/>
+        </w:rPr>
+        <w:t>client:</w:t>
+      </w:r>
+      <w:r>
+        <w:rPr>
+          <w:rFonts w:ascii="Courier New" w:eastAsia="宋体" w:hAnsi="Courier New" w:cs="Courier New"/>
+          <w:b/>
+          <w:bCs/>
+          <w:color w:val="000080"/>
+          <w:kern w:val="0"/>
+          <w:sz w:val="18"/>
+          <w:szCs w:val="18"/>
+        </w:rPr>
+        <w:br/>
+        <w:t xml:space="preserve">    </w:t>
+      </w:r>
+      <w:proofErr w:type="spellStart"/>
+      <w:r>
+        <w:rPr>
+          <w:rFonts w:ascii="Courier New" w:eastAsia="宋体" w:hAnsi="Courier New" w:cs="Courier New"/>
+          <w:b/>
+          <w:bCs/>
+          <w:color w:val="000080"/>
+          <w:kern w:val="0"/>
+          <w:sz w:val="18"/>
+          <w:szCs w:val="18"/>
+        </w:rPr>
+        <w:t>registerWithEureka</w:t>
+      </w:r>
+      <w:proofErr w:type="spellEnd"/>
+      <w:r>
+        <w:rPr>
+          <w:rFonts w:ascii="Courier New" w:eastAsia="宋体" w:hAnsi="Courier New" w:cs="Courier New"/>
+          <w:b/>
+          <w:bCs/>
+          <w:color w:val="000080"/>
+          <w:kern w:val="0"/>
+          <w:sz w:val="18"/>
+          <w:szCs w:val="18"/>
+        </w:rPr>
+        <w:t xml:space="preserve">: </w:t>
+      </w:r>
+      <w:r>
+        <w:rPr>
+          <w:rFonts w:ascii="Courier New" w:eastAsia="宋体" w:hAnsi="Courier New" w:cs="Courier New"/>
+          <w:color w:val="000000"/>
+          <w:kern w:val="0"/>
+          <w:sz w:val="18"/>
+          <w:szCs w:val="18"/>
+        </w:rPr>
+        <w:t>false</w:t>
+      </w:r>
+      <w:r>
+        <w:rPr>
+          <w:rFonts w:ascii="Courier New" w:eastAsia="宋体" w:hAnsi="Courier New" w:cs="Courier New"/>
+          <w:color w:val="000000"/>
+          <w:kern w:val="0"/>
+          <w:sz w:val="18"/>
+          <w:szCs w:val="18"/>
+        </w:rPr>
+        <w:br/>
+        <w:t xml:space="preserve">    </w:t>
+      </w:r>
+      <w:proofErr w:type="spellStart"/>
+      <w:r>
+        <w:rPr>
+          <w:rFonts w:ascii="Courier New" w:eastAsia="宋体" w:hAnsi="Courier New" w:cs="Courier New"/>
+          <w:b/>
+          <w:bCs/>
+          <w:color w:val="000080"/>
+          <w:kern w:val="0"/>
+          <w:sz w:val="18"/>
+          <w:szCs w:val="18"/>
+        </w:rPr>
+        <w:t>fetchRegistry</w:t>
+      </w:r>
+      <w:proofErr w:type="spellEnd"/>
+      <w:r>
+        <w:rPr>
+          <w:rFonts w:ascii="Courier New" w:eastAsia="宋体" w:hAnsi="Courier New" w:cs="Courier New"/>
+          <w:b/>
+          <w:bCs/>
+          <w:color w:val="000080"/>
+          <w:kern w:val="0"/>
+          <w:sz w:val="18"/>
+          <w:szCs w:val="18"/>
+        </w:rPr>
+        <w:t xml:space="preserve">: </w:t>
+      </w:r>
+      <w:r>
+        <w:rPr>
+          <w:rFonts w:ascii="Courier New" w:eastAsia="宋体" w:hAnsi="Courier New" w:cs="Courier New"/>
+          <w:color w:val="000000"/>
+          <w:kern w:val="0"/>
+          <w:sz w:val="18"/>
+          <w:szCs w:val="18"/>
+        </w:rPr>
+        <w:t>false</w:t>
+      </w:r>
+      <w:r>
+        <w:rPr>
+          <w:rFonts w:ascii="Courier New" w:eastAsia="宋体" w:hAnsi="Courier New" w:cs="Courier New"/>
+          <w:color w:val="000000"/>
+          <w:kern w:val="0"/>
+          <w:sz w:val="18"/>
+          <w:szCs w:val="18"/>
+        </w:rPr>
+        <w:br/>
+      </w:r>
+      <w:r>
+        <w:rPr>
+          <w:rFonts w:ascii="Courier New" w:eastAsia="宋体" w:hAnsi="Courier New" w:cs="Courier New"/>
+          <w:color w:val="000000"/>
+          <w:kern w:val="0"/>
+          <w:sz w:val="18"/>
+          <w:szCs w:val="18"/>
+        </w:rPr>
+        <w:lastRenderedPageBreak/>
+        <w:t xml:space="preserve">    </w:t>
+      </w:r>
+      <w:proofErr w:type="spellStart"/>
+      <w:r>
+        <w:rPr>
+          <w:rFonts w:ascii="Courier New" w:eastAsia="宋体" w:hAnsi="Courier New" w:cs="Courier New"/>
+          <w:b/>
+          <w:bCs/>
+          <w:color w:val="000080"/>
+          <w:kern w:val="0"/>
+          <w:sz w:val="18"/>
+          <w:szCs w:val="18"/>
+        </w:rPr>
+        <w:t>serviceUrl</w:t>
+      </w:r>
+      <w:proofErr w:type="spellEnd"/>
+      <w:r>
+        <w:rPr>
+          <w:rFonts w:ascii="Courier New" w:eastAsia="宋体" w:hAnsi="Courier New" w:cs="Courier New"/>
+          <w:b/>
+          <w:bCs/>
+          <w:color w:val="000080"/>
+          <w:kern w:val="0"/>
+          <w:sz w:val="18"/>
+          <w:szCs w:val="18"/>
+        </w:rPr>
+        <w:t>:</w:t>
+      </w:r>
+      <w:r>
+        <w:rPr>
+          <w:rFonts w:ascii="Courier New" w:eastAsia="宋体" w:hAnsi="Courier New" w:cs="Courier New"/>
+          <w:b/>
+          <w:bCs/>
+          <w:color w:val="000080"/>
+          <w:kern w:val="0"/>
+          <w:sz w:val="18"/>
+          <w:szCs w:val="18"/>
+        </w:rPr>
+        <w:br/>
+        <w:t xml:space="preserve">      </w:t>
+      </w:r>
+      <w:proofErr w:type="spellStart"/>
+      <w:r>
+        <w:rPr>
+          <w:rFonts w:ascii="Courier New" w:eastAsia="宋体" w:hAnsi="Courier New" w:cs="Courier New"/>
+          <w:b/>
+          <w:bCs/>
+          <w:color w:val="000080"/>
+          <w:kern w:val="0"/>
+          <w:sz w:val="18"/>
+          <w:szCs w:val="18"/>
+        </w:rPr>
+        <w:t>defaultZone</w:t>
+      </w:r>
+      <w:proofErr w:type="spellEnd"/>
+      <w:r>
+        <w:rPr>
+          <w:rFonts w:ascii="Courier New" w:eastAsia="宋体" w:hAnsi="Courier New" w:cs="Courier New"/>
+          <w:b/>
+          <w:bCs/>
+          <w:color w:val="000080"/>
+          <w:kern w:val="0"/>
+          <w:sz w:val="18"/>
+          <w:szCs w:val="18"/>
+        </w:rPr>
+        <w:t xml:space="preserve">: </w:t>
+      </w:r>
+      <w:hyperlink w:history="1">
+        <w:r>
+          <w:rPr>
+            <w:rStyle w:val="Hyperlink"/>
+            <w:rFonts w:ascii="Courier New" w:eastAsia="宋体" w:hAnsi="Courier New" w:cs="Courier New"/>
+            <w:kern w:val="0"/>
+            <w:sz w:val="18"/>
+            <w:szCs w:val="18"/>
+          </w:rPr>
+          <w:t>http://${eureka.instance.hostname}:${server.port}/eureka/</w:t>
+        </w:r>
+      </w:hyperlink>
+    </w:p>
+    <w:p>
+      <w:pPr>
+        <w:widowControl/>
+        <w:shd w:val="clear" w:color="auto" w:fill="FFFFFF"/>
+        <w:tabs>
+          <w:tab w:val="left" w:pos="916"/>
+          <w:tab w:val="left" w:pos="1832"/>
+          <w:tab w:val="left" w:pos="2748"/>
+          <w:tab w:val="left" w:pos="3664"/>
+          <w:tab w:val="left" w:pos="4580"/>
+          <w:tab w:val="left" w:pos="5496"/>
+          <w:tab w:val="left" w:pos="6412"/>
+          <w:tab w:val="left" w:pos="7328"/>
+          <w:tab w:val="left" w:pos="8244"/>
+          <w:tab w:val="left" w:pos="9160"/>
+          <w:tab w:val="left" w:pos="10076"/>
+          <w:tab w:val="left" w:pos="10992"/>
+          <w:tab w:val="left" w:pos="11908"/>
+          <w:tab w:val="left" w:pos="12824"/>
+          <w:tab w:val="left" w:pos="13740"/>
+          <w:tab w:val="left" w:pos="14656"/>
+        </w:tabs>
+        <w:jc w:val="left"/>
+        <w:rPr>
+          <w:rFonts w:ascii="Courier New" w:eastAsia="宋体" w:hAnsi="Courier New" w:cs="Courier New"/>
+          <w:color w:val="000000"/>
+          <w:kern w:val="0"/>
+          <w:sz w:val="18"/>
+          <w:szCs w:val="18"/>
+        </w:rPr>
+      </w:pPr>
+    </w:p>
+    <w:p>
+      <w:pPr>
+        <w:pStyle w:val="HTMLPreformatted"/>
+        <w:shd w:val="clear" w:color="auto" w:fill="FFFFFF"/>
+        <w:rPr>
+          <w:rFonts w:hint="eastAsia"/>
+        </w:rPr>
+      </w:pPr>
+      <w:r>
+        <w:rPr>
+          <w:rFonts w:hint="eastAsia"/>
+        </w:rPr>
+        <w:t>默认情况下</w:t>
+      </w:r>
+      <w:proofErr w:type="spellStart"/>
+      <w:r>
+        <w:rPr>
+          <w:rFonts w:hint="eastAsia"/>
+        </w:rPr>
+        <w:t>erureka</w:t>
+      </w:r>
+      <w:proofErr w:type="spellEnd"/>
+      <w:r>
+        <w:rPr>
+          <w:rFonts w:hint="eastAsia"/>
+        </w:rPr>
+        <w:t xml:space="preserve"> server也是一个eureka client ,必须要指定一个 server。</w:t>
+      </w:r>
+    </w:p>
+    <w:p>
+      <w:pPr>
+        <w:pStyle w:val="HTMLPreformatted"/>
+        <w:shd w:val="clear" w:color="auto" w:fill="FFFFFF"/>
+        <w:rPr>
+          <w:rFonts w:hint="eastAsia"/>
+        </w:rPr>
+      </w:pPr>
+      <w:r>
+        <w:rPr>
+          <w:rFonts w:hint="eastAsia"/>
+        </w:rPr>
+        <w:t>通过</w:t>
+      </w:r>
+    </w:p>
+    <w:p>
+      <w:pPr>
+        <w:pStyle w:val="HTMLPreformatted"/>
+        <w:shd w:val="clear" w:color="auto" w:fill="FFFFFF"/>
+      </w:pPr>
+      <w:proofErr w:type="spellStart"/>
+      <w:r>
+        <w:t>eureka.client.registerWithEureka</w:t>
+      </w:r>
+      <w:proofErr w:type="spellEnd"/>
+      <w:r>
+        <w:t xml:space="preserve"> = false</w:t>
+      </w:r>
+    </w:p>
+    <w:p>
+      <w:pPr>
+        <w:pStyle w:val="HTMLPreformatted"/>
+        <w:shd w:val="clear" w:color="auto" w:fill="FFFFFF"/>
+      </w:pPr>
+      <w:proofErr w:type="spellStart"/>
+      <w:r>
+        <w:t>eureka.client.fetchRegistry</w:t>
+      </w:r>
+      <w:proofErr w:type="spellEnd"/>
+      <w:r>
+        <w:t xml:space="preserve"> = false</w:t>
+      </w:r>
+    </w:p>
+    <w:p>
+      <w:pPr>
+        <w:pStyle w:val="HTMLPreformatted"/>
+        <w:shd w:val="clear" w:color="auto" w:fill="FFFFFF"/>
+        <w:rPr>
+          <w:rFonts w:hint="eastAsia"/>
+        </w:rPr>
+      </w:pPr>
+      <w:r>
+        <w:rPr>
+          <w:rFonts w:hint="eastAsia"/>
+        </w:rPr>
+        <w:t>来表明自己是一个eureka server.</w:t>
+      </w:r>
+    </w:p>
+    <w:p>
+      <w:pPr>
+        <w:pStyle w:val="HTMLPreformatted"/>
+        <w:shd w:val="clear" w:color="auto" w:fill="FFFFFF"/>
+      </w:pPr>
+    </w:p>
+    <w:p>
+      <w:pPr>
+        <w:pStyle w:val="HTMLPreformatted"/>
+        <w:shd w:val="clear" w:color="auto" w:fill="FFFFFF"/>
+        <w:rPr>
+          <w:rFonts w:hint="eastAsia"/>
+        </w:rPr>
+      </w:pPr>
+      <w:r>
+        <w:rPr>
+          <w:rFonts w:hint="eastAsia"/>
+        </w:rPr>
+        <w:t>而eureka-client的</w:t>
+      </w:r>
+      <w:proofErr w:type="spellStart"/>
+      <w:r>
+        <w:rPr>
+          <w:rFonts w:hint="eastAsia"/>
+        </w:rPr>
+        <w:t>application.yml</w:t>
+      </w:r>
+      <w:proofErr w:type="spellEnd"/>
+      <w:r>
+        <w:rPr>
+          <w:rFonts w:hint="eastAsia"/>
+        </w:rPr>
+        <w:t>则指定程序所占商品为8762</w:t>
+      </w:r>
+      <w:r>
+        <w:t>.</w:t>
+      </w:r>
+    </w:p>
+    <w:p>
+      <w:pPr>
+        <w:widowControl/>
+        <w:shd w:val="clear" w:color="auto" w:fill="FFFFFF"/>
+        <w:tabs>
+          <w:tab w:val="left" w:pos="916"/>
+          <w:tab w:val="left" w:pos="1832"/>
+          <w:tab w:val="left" w:pos="2748"/>
+          <w:tab w:val="left" w:pos="3664"/>
+          <w:tab w:val="left" w:pos="4580"/>
+          <w:tab w:val="left" w:pos="5496"/>
+          <w:tab w:val="left" w:pos="6412"/>
+          <w:tab w:val="left" w:pos="7328"/>
+          <w:tab w:val="left" w:pos="8244"/>
+          <w:tab w:val="left" w:pos="9160"/>
+          <w:tab w:val="left" w:pos="10076"/>
+          <w:tab w:val="left" w:pos="10992"/>
+          <w:tab w:val="left" w:pos="11908"/>
+          <w:tab w:val="left" w:pos="12824"/>
+          <w:tab w:val="left" w:pos="13740"/>
+          <w:tab w:val="left" w:pos="14656"/>
+        </w:tabs>
+        <w:jc w:val="left"/>
+        <w:rPr>
+          <w:rFonts w:ascii="Courier New" w:eastAsia="宋体" w:hAnsi="Courier New" w:cs="Courier New"/>
+          <w:color w:val="000000"/>
+          <w:kern w:val="0"/>
+          <w:sz w:val="18"/>
+          <w:szCs w:val="18"/>
+        </w:rPr>
+      </w:pPr>
+      <w:proofErr w:type="gramStart"/>
+      <w:r>
+        <w:rPr>
+          <w:rFonts w:ascii="Courier New" w:eastAsia="宋体" w:hAnsi="Courier New" w:cs="Courier New"/>
+          <w:b/>
+          <w:bCs/>
+          <w:color w:val="000080"/>
+          <w:kern w:val="0"/>
+          <w:sz w:val="18"/>
+          <w:szCs w:val="18"/>
+        </w:rPr>
+        <w:t>server</w:t>
+      </w:r>
+      <w:proofErr w:type="gramEnd"/>
+      <w:r>
+        <w:rPr>
+          <w:rFonts w:ascii="Courier New" w:eastAsia="宋体" w:hAnsi="Courier New" w:cs="Courier New"/>
+          <w:b/>
+          <w:bCs/>
+          <w:color w:val="000080"/>
+          <w:kern w:val="0"/>
+          <w:sz w:val="18"/>
+          <w:szCs w:val="18"/>
+        </w:rPr>
+        <w:t>:</w:t>
+      </w:r>
+      <w:r>
+        <w:rPr>
+          <w:rFonts w:ascii="Courier New" w:eastAsia="宋体" w:hAnsi="Courier New" w:cs="Courier New"/>
+          <w:b/>
+          <w:bCs/>
+          <w:color w:val="000080"/>
+          <w:kern w:val="0"/>
+          <w:sz w:val="18"/>
+          <w:szCs w:val="18"/>
+        </w:rPr>
+        <w:br/>
+        <w:t xml:space="preserve">  port: </w:t>
+      </w:r>
+      <w:r>
+        <w:rPr>
+          <w:rFonts w:ascii="Courier New" w:eastAsia="宋体" w:hAnsi="Courier New" w:cs="Courier New"/>
+          <w:color w:val="000000"/>
+          <w:kern w:val="0"/>
+          <w:sz w:val="18"/>
+          <w:szCs w:val="18"/>
+        </w:rPr>
+        <w:t>8762</w:t>
+      </w:r>
+      <w:r>
+        <w:rPr>
+          <w:rFonts w:ascii="Courier New" w:eastAsia="宋体" w:hAnsi="Courier New" w:cs="Courier New"/>
+          <w:color w:val="000000"/>
+          <w:kern w:val="0"/>
+          <w:sz w:val="18"/>
+          <w:szCs w:val="18"/>
+        </w:rPr>
+        <w:br/>
+      </w:r>
+      <w:r>
+        <w:rPr>
+          <w:rFonts w:ascii="Courier New" w:eastAsia="宋体" w:hAnsi="Courier New" w:cs="Courier New"/>
+          <w:color w:val="000000"/>
+          <w:kern w:val="0"/>
+          <w:sz w:val="18"/>
+          <w:szCs w:val="18"/>
+        </w:rPr>
+        <w:br/>
+      </w:r>
+      <w:r>
+        <w:rPr>
+          <w:rFonts w:ascii="Courier New" w:eastAsia="宋体" w:hAnsi="Courier New" w:cs="Courier New"/>
+          <w:b/>
+          <w:bCs/>
+          <w:color w:val="000080"/>
+          <w:kern w:val="0"/>
+          <w:sz w:val="18"/>
+          <w:szCs w:val="18"/>
+        </w:rPr>
+        <w:t>eureka:</w:t>
+      </w:r>
+      <w:r>
+        <w:rPr>
+          <w:rFonts w:ascii="Courier New" w:eastAsia="宋体" w:hAnsi="Courier New" w:cs="Courier New"/>
+          <w:b/>
+          <w:bCs/>
+          <w:color w:val="000080"/>
+          <w:kern w:val="0"/>
+          <w:sz w:val="18"/>
+          <w:szCs w:val="18"/>
+        </w:rPr>
+        <w:br/>
+        <w:t xml:space="preserve">  client:</w:t>
+      </w:r>
+      <w:r>
+        <w:rPr>
+          <w:rFonts w:ascii="Courier New" w:eastAsia="宋体" w:hAnsi="Courier New" w:cs="Courier New"/>
+          <w:b/>
+          <w:bCs/>
+          <w:color w:val="000080"/>
+          <w:kern w:val="0"/>
+          <w:sz w:val="18"/>
+          <w:szCs w:val="18"/>
+        </w:rPr>
+        <w:br/>
+        <w:t xml:space="preserve">    </w:t>
+      </w:r>
+      <w:proofErr w:type="spellStart"/>
+      <w:r>
+        <w:rPr>
+          <w:rFonts w:ascii="Courier New" w:eastAsia="宋体" w:hAnsi="Courier New" w:cs="Courier New"/>
+          <w:b/>
+          <w:bCs/>
+          <w:color w:val="000080"/>
+          <w:kern w:val="0"/>
+          <w:sz w:val="18"/>
+          <w:szCs w:val="18"/>
+        </w:rPr>
+        <w:t>serviceUrl</w:t>
+      </w:r>
+      <w:proofErr w:type="spellEnd"/>
+      <w:r>
+        <w:rPr>
+          <w:rFonts w:ascii="Courier New" w:eastAsia="宋体" w:hAnsi="Courier New" w:cs="Courier New"/>
+          <w:b/>
+          <w:bCs/>
+          <w:color w:val="000080"/>
+          <w:kern w:val="0"/>
+          <w:sz w:val="18"/>
+          <w:szCs w:val="18"/>
+        </w:rPr>
+        <w:t>:</w:t>
+      </w:r>
+      <w:r>
+        <w:rPr>
+          <w:rFonts w:ascii="Courier New" w:eastAsia="宋体" w:hAnsi="Courier New" w:cs="Courier New"/>
+          <w:b/>
+          <w:bCs/>
+          <w:color w:val="000080"/>
+          <w:kern w:val="0"/>
+          <w:sz w:val="18"/>
+          <w:szCs w:val="18"/>
+        </w:rPr>
+        <w:br/>
+        <w:t xml:space="preserve">      </w:t>
+      </w:r>
+      <w:proofErr w:type="spellStart"/>
+      <w:r>
+        <w:rPr>
+          <w:rFonts w:ascii="Courier New" w:eastAsia="宋体" w:hAnsi="Courier New" w:cs="Courier New"/>
+          <w:b/>
+          <w:bCs/>
+          <w:color w:val="000080"/>
+          <w:kern w:val="0"/>
+          <w:sz w:val="18"/>
+          <w:szCs w:val="18"/>
+        </w:rPr>
+        <w:t>defaultZone</w:t>
+      </w:r>
+      <w:proofErr w:type="spellEnd"/>
+      <w:r>
+        <w:rPr>
+          <w:rFonts w:ascii="Courier New" w:eastAsia="宋体" w:hAnsi="Courier New" w:cs="Courier New"/>
+          <w:b/>
+          <w:bCs/>
+          <w:color w:val="000080"/>
+          <w:kern w:val="0"/>
+          <w:sz w:val="18"/>
+          <w:szCs w:val="18"/>
+        </w:rPr>
+        <w:t xml:space="preserve">: </w:t>
+      </w:r>
+      <w:r>
+        <w:rPr>
+          <w:rFonts w:ascii="Courier New" w:eastAsia="宋体" w:hAnsi="Courier New" w:cs="Courier New"/>
+          <w:color w:val="000000"/>
+          <w:kern w:val="0"/>
+          <w:sz w:val="18"/>
+          <w:szCs w:val="18"/>
+        </w:rPr>
+        <w:t>http://localhost:8761/eureka/</w:t>
+      </w:r>
+      <w:r>
+        <w:rPr>
+          <w:rFonts w:ascii="Courier New" w:eastAsia="宋体" w:hAnsi="Courier New" w:cs="Courier New"/>
+          <w:color w:val="000000"/>
+          <w:kern w:val="0"/>
+          <w:sz w:val="18"/>
+          <w:szCs w:val="18"/>
+        </w:rPr>
+        <w:br/>
+      </w:r>
+      <w:r>
+        <w:rPr>
+          <w:rFonts w:ascii="Courier New" w:eastAsia="宋体" w:hAnsi="Courier New" w:cs="Courier New"/>
+          <w:color w:val="000000"/>
+          <w:kern w:val="0"/>
+          <w:sz w:val="18"/>
+          <w:szCs w:val="18"/>
+        </w:rPr>
+        <w:br/>
+      </w:r>
+      <w:r>
+        <w:rPr>
+          <w:rFonts w:ascii="Courier New" w:eastAsia="宋体" w:hAnsi="Courier New" w:cs="Courier New"/>
+          <w:b/>
+          <w:bCs/>
+          <w:color w:val="000080"/>
+          <w:kern w:val="0"/>
+          <w:sz w:val="18"/>
+          <w:szCs w:val="18"/>
+        </w:rPr>
+        <w:t>spring:</w:t>
+      </w:r>
+      <w:r>
+        <w:rPr>
+          <w:rFonts w:ascii="Courier New" w:eastAsia="宋体" w:hAnsi="Courier New" w:cs="Courier New"/>
+          <w:b/>
+          <w:bCs/>
+          <w:color w:val="000080"/>
+          <w:kern w:val="0"/>
+          <w:sz w:val="18"/>
+          <w:szCs w:val="18"/>
+        </w:rPr>
+        <w:br/>
+        <w:t xml:space="preserve">  application:</w:t>
+      </w:r>
+      <w:r>
+        <w:rPr>
+          <w:rFonts w:ascii="Courier New" w:eastAsia="宋体" w:hAnsi="Courier New" w:cs="Courier New"/>
+          <w:b/>
+          <w:bCs/>
+          <w:color w:val="000080"/>
+          <w:kern w:val="0"/>
+          <w:sz w:val="18"/>
+          <w:szCs w:val="18"/>
+        </w:rPr>
+        <w:br/>
+        <w:t xml:space="preserve">    name: </w:t>
+      </w:r>
+      <w:r>
+        <w:rPr>
+          <w:rFonts w:ascii="Courier New" w:eastAsia="宋体" w:hAnsi="Courier New" w:cs="Courier New"/>
+          <w:color w:val="000000"/>
+          <w:kern w:val="0"/>
+          <w:sz w:val="18"/>
+          <w:szCs w:val="18"/>
+        </w:rPr>
+        <w:t>service-hi</w:t>
+      </w:r>
+    </w:p>
+    <w:p>
+      <w:pPr>
+        <w:pStyle w:val="HTMLPreformatted"/>
+        <w:shd w:val="clear" w:color="auto" w:fill="FFFFFF"/>
+      </w:pPr>
+      <w:r>
+        <w:rPr>
+          <w:rFonts w:hint="eastAsia"/>
+        </w:rPr>
+        <w:t>当client向server注册时，它会提供一些元数据，例如主机和端口，URL，主页等。Eureka server 从每个client实例接收心跳消息。 如果心跳超时，则通常将该实例从注册server中删除。</w:t>
+      </w:r>
+      <w:r>
+        <w:rPr>
+          <w:rFonts w:hint="eastAsia"/>
+        </w:rPr>
+        <w:t>需要指明spring.application.name,这个很重要，这在以后的服务与服务之间相互调用一般都是根据这个name 。</w:t>
+      </w:r>
+    </w:p>
+    <w:p>
+      <w:pPr>
+        <w:pStyle w:val="HTMLPreformatted"/>
+        <w:shd w:val="clear" w:color="auto" w:fill="FFFFFF"/>
+      </w:pPr>
+    </w:p>
+    <w:p>
+      <w:pPr>
+        <w:pStyle w:val="Heading2"/>
+        <w:rPr>
+          <w:rFonts w:hint="eastAsia"/>
+        </w:rPr>
+      </w:pPr>
+      <w:r>
+        <w:rPr>
+          <w:rFonts w:hint="eastAsia"/>
+        </w:rPr>
+        <w:t xml:space="preserve">Step 5 </w:t>
+      </w:r>
+      <w:r>
+        <w:rPr>
+          <w:rFonts w:hint="eastAsia"/>
+        </w:rPr>
+        <w:t>测试</w:t>
+      </w:r>
+      <w:bookmarkStart w:id="0" w:name="_GoBack"/>
+      <w:bookmarkEnd w:id="0"/>
+    </w:p>
+    <w:p>
+      <w:pPr>
+        <w:pStyle w:val="HTMLPreformatted"/>
+        <w:shd w:val="clear" w:color="auto" w:fill="FFFFFF"/>
+      </w:pPr>
+      <w:r>
+        <w:rPr>
+          <w:rFonts w:hint="eastAsia"/>
+        </w:rPr>
+        <w:t>最后分别在spring-cloud-eureka-server和spring-cloud-eureka-clien</w:t>
+      </w:r>
+      <w:r>
+        <w:t>t</w:t>
+      </w:r>
+      <w:r>
+        <w:rPr>
+          <w:rFonts w:hint="eastAsia"/>
+        </w:rPr>
+        <w:t>目录下运行</w:t>
+      </w:r>
+    </w:p>
+    <w:p>
+      <w:pPr>
+        <w:pStyle w:val="HTMLPreformatted"/>
+        <w:shd w:val="clear" w:color="auto" w:fill="FFFFFF"/>
+      </w:pPr>
+      <w:r>
+        <w:t>.\</w:t>
+      </w:r>
+      <w:proofErr w:type="spellStart"/>
+      <w:r>
+        <w:rPr>
+          <w:rFonts w:hint="eastAsia"/>
+        </w:rPr>
+        <w:t>gradlew</w:t>
+      </w:r>
+      <w:proofErr w:type="spellEnd"/>
+      <w:r>
+        <w:t xml:space="preserve"> </w:t>
+      </w:r>
+      <w:proofErr w:type="spellStart"/>
+      <w:r>
+        <w:t>bootRun</w:t>
+      </w:r>
+      <w:proofErr w:type="spellEnd"/>
+    </w:p>
+    <w:p>
+      <w:pPr>
+        <w:pStyle w:val="HTMLPreformatted"/>
+        <w:shd w:val="clear" w:color="auto" w:fill="FFFFFF"/>
+      </w:pPr>
+    </w:p>
+    <w:p>
+      <w:pPr>
+        <w:pStyle w:val="HTMLPreformatted"/>
+        <w:shd w:val="clear" w:color="auto" w:fill="FFFFFF"/>
+      </w:pPr>
+      <w:r>
+        <w:rPr>
+          <w:rFonts w:hint="eastAsia"/>
+        </w:rPr>
+        <w:t>然后在Chrome中输入</w:t>
+      </w:r>
+      <w:r>
+        <w:fldChar w:fldCharType="begin"/>
+      </w:r>
+      <w:r>
+        <w:instrText xml:space="preserve"> HYPERLINK "http://localhost:8761/" </w:instrText>
+      </w:r>
+      <w:r>
+        <w:fldChar w:fldCharType="separate"/>
+      </w:r>
+      <w:r>
+        <w:rPr>
+          <w:rStyle w:val="Hyperlink"/>
+        </w:rPr>
+        <w:t>http://localhost:8761/</w:t>
+      </w:r>
+      <w:r>
+        <w:rPr>
+          <w:rStyle w:val="Hyperlink"/>
+        </w:rPr>
+        <w:fldChar w:fldCharType="end"/>
+      </w:r>
+    </w:p>
+    <w:p>
+      <w:pPr>
+        <w:pStyle w:val="HTMLPreformatted"/>
+        <w:shd w:val="clear" w:color="auto" w:fill="FFFFFF"/>
+      </w:pPr>
+      <w:r>
         <w:rPr>
           <w:rFonts w:hint="eastAsia"/>
           <w:noProof/>
         </w:rPr>
+        <w:lastRenderedPageBreak/>
         <w:drawing>
           <wp:inline distT="0" distB="0" distL="0" distR="0">
             <wp:extent cx="5267325" cy="4152900"/>
@@ -1340,7 +3116,7 @@
                     </pic:cNvPicPr>
                   </pic:nvPicPr>
                   <pic:blipFill>
-                    <a:blip r:embed="rId9">
+                    <a:blip r:embed="rId8">
                       <a:extLst>
                         <a:ext uri="{28A0092B-C50C-407E-A947-70E740481C1C}">
                           <a14:useLocalDpi xmlns:a14="http://schemas.microsoft.com/office/drawing/2010/main" val="0"/>
@@ -1392,7 +3168,7 @@
         </w:rPr>
         <w:t>输入</w:t>
       </w:r>
-      <w:hyperlink r:id="rId10" w:history="1">
+      <w:hyperlink r:id="rId9" w:history="1">
         <w:r>
           <w:rPr>
             <w:rStyle w:val="Hyperlink"/>
@@ -1424,7 +3200,7 @@
                     </pic:cNvPicPr>
                   </pic:nvPicPr>
                   <pic:blipFill>
-                    <a:blip r:embed="rId11">
+                    <a:blip r:embed="rId10">
                       <a:extLst>
                         <a:ext uri="{28A0092B-C50C-407E-A947-70E740481C1C}">
                           <a14:useLocalDpi xmlns:a14="http://schemas.microsoft.com/office/drawing/2010/main" val="0"/>
@@ -1531,14 +3307,7 @@
         <w:rPr>
           <w:rFonts w:hint="eastAsia"/>
         </w:rPr>
-        <w:t>，</w:t>
-      </w:r>
-      <w:r>
-        <w:rPr>
-          <w:rFonts w:hint="eastAsia"/>
-        </w:rPr>
-        <w:lastRenderedPageBreak/>
-        <w:t>当你使用</w:t>
+        <w:t>，当你使用</w:t>
       </w:r>
       <w:r>
         <w:rPr>
@@ -1632,7 +3401,7 @@
                     </pic:cNvPicPr>
                   </pic:nvPicPr>
                   <pic:blipFill>
-                    <a:blip r:embed="rId12">
+                    <a:blip r:embed="rId11">
                       <a:extLst>
                         <a:ext uri="{28A0092B-C50C-407E-A947-70E740481C1C}">
                           <a14:useLocalDpi xmlns:a14="http://schemas.microsoft.com/office/drawing/2010/main" val="0"/>
@@ -1716,6 +3485,7 @@
           <w:rFonts w:hint="eastAsia"/>
           <w:noProof/>
         </w:rPr>
+        <w:lastRenderedPageBreak/>
         <w:drawing>
           <wp:inline distT="0" distB="0" distL="0" distR="0">
             <wp:extent cx="5276850" cy="4143375"/>
@@ -1734,7 +3504,7 @@
                     </pic:cNvPicPr>
                   </pic:nvPicPr>
                   <pic:blipFill>
-                    <a:blip r:embed="rId13">
+                    <a:blip r:embed="rId12">
                       <a:extLst>
                         <a:ext uri="{28A0092B-C50C-407E-A947-70E740481C1C}">
                           <a14:useLocalDpi xmlns:a14="http://schemas.microsoft.com/office/drawing/2010/main" val="0"/>
@@ -1788,8 +3558,8 @@
       </w:r>
     </w:p>
     <w:p>
-      <w:bookmarkStart w:id="0" w:name="OLE_LINK1"/>
-      <w:bookmarkStart w:id="1" w:name="OLE_LINK2"/>
+      <w:bookmarkStart w:id="1" w:name="OLE_LINK1"/>
+      <w:bookmarkStart w:id="2" w:name="OLE_LINK2"/>
       <w:proofErr w:type="gramStart"/>
       <w:r>
         <w:t>spring</w:t>
@@ -1815,8 +3585,8 @@
         <w:t xml:space="preserve"> --java-version=1.8 --packaging=jar spring-cloud-ribbon</w:t>
       </w:r>
     </w:p>
-    <w:bookmarkEnd w:id="0"/>
     <w:bookmarkEnd w:id="1"/>
+    <w:bookmarkEnd w:id="2"/>
     <w:p>
       <w:r>
         <w:rPr>
@@ -2108,15 +3878,6 @@
           <w:szCs w:val="18"/>
         </w:rPr>
         <w:br/>
-      </w:r>
-      <w:r>
-        <w:rPr>
-          <w:rFonts w:ascii="Courier New" w:hAnsi="Courier New" w:cs="Courier New"/>
-          <w:color w:val="000000"/>
-          <w:sz w:val="18"/>
-          <w:szCs w:val="18"/>
-        </w:rPr>
-        <w:lastRenderedPageBreak/>
         <w:t xml:space="preserve">        </w:t>
       </w:r>
       <w:proofErr w:type="spellStart"/>
@@ -2295,7 +4056,7 @@
         </w:rPr>
         <w:t>中输入</w:t>
       </w:r>
-      <w:hyperlink r:id="rId14" w:history="1">
+      <w:hyperlink r:id="rId13" w:history="1">
         <w:r>
           <w:rPr>
             <w:rStyle w:val="Hyperlink"/>
@@ -2309,6 +4070,7 @@
         <w:rPr>
           <w:rFonts w:hint="eastAsia"/>
         </w:rPr>
+        <w:lastRenderedPageBreak/>
         <w:t>会发现交替出现</w:t>
       </w:r>
     </w:p>
@@ -2336,7 +4098,7 @@
                     </pic:cNvPicPr>
                   </pic:nvPicPr>
                   <pic:blipFill>
-                    <a:blip r:embed="rId15">
+                    <a:blip r:embed="rId14">
                       <a:extLst>
                         <a:ext uri="{28A0092B-C50C-407E-A947-70E740481C1C}">
                           <a14:useLocalDpi xmlns:a14="http://schemas.microsoft.com/office/drawing/2010/main" val="0"/>
@@ -2400,7 +4162,7 @@
                     </pic:cNvPicPr>
                   </pic:nvPicPr>
                   <pic:blipFill>
-                    <a:blip r:embed="rId16">
+                    <a:blip r:embed="rId15">
                       <a:extLst>
                         <a:ext uri="{28A0092B-C50C-407E-A947-70E740481C1C}">
                           <a14:useLocalDpi xmlns:a14="http://schemas.microsoft.com/office/drawing/2010/main" val="0"/>
@@ -2542,7 +4304,7 @@
                     </pic:cNvPicPr>
                   </pic:nvPicPr>
                   <pic:blipFill>
-                    <a:blip r:embed="rId17">
+                    <a:blip r:embed="rId16">
                       <a:extLst>
                         <a:ext uri="{28A0092B-C50C-407E-A947-70E740481C1C}">
                           <a14:useLocalDpi xmlns:a14="http://schemas.microsoft.com/office/drawing/2010/main" val="0"/>
@@ -2587,7 +4349,6 @@
         <w:rPr>
           <w:rFonts w:hint="eastAsia"/>
         </w:rPr>
-        <w:lastRenderedPageBreak/>
         <w:t>一个服务注册中心，</w:t>
       </w:r>
       <w:r>
@@ -2828,6 +4589,7 @@
         <w:rPr>
           <w:rFonts w:hint="eastAsia"/>
         </w:rPr>
+        <w:lastRenderedPageBreak/>
         <w:t>Feign</w:t>
       </w:r>
     </w:p>
@@ -3160,7 +4922,7 @@
         </w:rPr>
         <w:t>中输入</w:t>
       </w:r>
-      <w:hyperlink r:id="rId18" w:history="1">
+      <w:hyperlink r:id="rId17" w:history="1">
         <w:r>
           <w:rPr>
             <w:rStyle w:val="Hyperlink"/>
@@ -3608,7 +5370,6 @@
           <w:sz w:val="18"/>
           <w:szCs w:val="18"/>
         </w:rPr>
-        <w:lastRenderedPageBreak/>
         <w:t>public</w:t>
       </w:r>
       <w:proofErr w:type="gramEnd"/>
@@ -3810,6 +5571,7 @@
           <w:rFonts w:hint="eastAsia"/>
           <w:noProof/>
         </w:rPr>
+        <w:lastRenderedPageBreak/>
         <w:drawing>
           <wp:inline distT="0" distB="0" distL="0" distR="0">
             <wp:extent cx="4057650" cy="771525"/>
@@ -3828,7 +5590,7 @@
                     </pic:cNvPicPr>
                   </pic:nvPicPr>
                   <pic:blipFill>
-                    <a:blip r:embed="rId19">
+                    <a:blip r:embed="rId18">
                       <a:extLst>
                         <a:ext uri="{28A0092B-C50C-407E-A947-70E740481C1C}">
                           <a14:useLocalDpi xmlns:a14="http://schemas.microsoft.com/office/drawing/2010/main" val="0"/>
@@ -3892,7 +5654,7 @@
                     </pic:cNvPicPr>
                   </pic:nvPicPr>
                   <pic:blipFill>
-                    <a:blip r:embed="rId20">
+                    <a:blip r:embed="rId19">
                       <a:extLst>
                         <a:ext uri="{28A0092B-C50C-407E-A947-70E740481C1C}">
                           <a14:useLocalDpi xmlns:a14="http://schemas.microsoft.com/office/drawing/2010/main" val="0"/>
@@ -4309,11 +6071,6 @@
       </w:r>
     </w:p>
     <w:p>
-      <w:pPr>
-        <w:rPr>
-          <w:rFonts w:hint="eastAsia"/>
-        </w:rPr>
-      </w:pPr>
       <w:r>
         <w:rPr>
           <w:rFonts w:hint="eastAsia"/>
@@ -4385,7 +6142,7 @@
         </w:rPr>
         <w:t>中输入</w:t>
       </w:r>
-      <w:hyperlink r:id="rId21" w:history="1">
+      <w:hyperlink r:id="rId20" w:history="1">
         <w:r>
           <w:rPr>
             <w:rStyle w:val="Hyperlink"/>
@@ -4401,7 +6158,7 @@
         </w:rPr>
         <w:t>或者</w:t>
       </w:r>
-      <w:hyperlink r:id="rId22" w:history="1">
+      <w:hyperlink r:id="rId21" w:history="1">
         <w:r>
           <w:rPr>
             <w:rStyle w:val="Hyperlink"/>
@@ -4434,7 +6191,7 @@
                     </pic:cNvPicPr>
                   </pic:nvPicPr>
                   <pic:blipFill>
-                    <a:blip r:embed="rId23">
+                    <a:blip r:embed="rId22">
                       <a:extLst>
                         <a:ext uri="{28A0092B-C50C-407E-A947-70E740481C1C}">
                           <a14:useLocalDpi xmlns:a14="http://schemas.microsoft.com/office/drawing/2010/main" val="0"/>
@@ -4503,7 +6260,7 @@
         </w:rPr>
         <w:t>刷新</w:t>
       </w:r>
-      <w:hyperlink r:id="rId24" w:history="1">
+      <w:hyperlink r:id="rId23" w:history="1">
         <w:r>
           <w:rPr>
             <w:rStyle w:val="Hyperlink"/>
@@ -4528,8 +6285,6 @@
         </w:rPr>
         <w:t>也</w:t>
       </w:r>
-      <w:bookmarkStart w:id="2" w:name="_GoBack"/>
-      <w:bookmarkEnd w:id="2"/>
       <w:r>
         <w:rPr>
           <w:rFonts w:hint="eastAsia"/>
@@ -4537,13 +6292,7 @@
         <w:t>会同步更新的。</w:t>
       </w:r>
     </w:p>
-    <w:p>
-      <w:pPr>
-        <w:rPr>
-          <w:rFonts w:hint="eastAsia"/>
-        </w:rPr>
-      </w:pPr>
-    </w:p>
+    <w:p/>
     <w:p>
       <w:pPr>
         <w:pStyle w:val="Heading1"/>
@@ -5693,7 +7442,7 @@
         </w:rPr>
         <w:t>里运行</w:t>
       </w:r>
-      <w:hyperlink r:id="rId25" w:history="1">
+      <w:hyperlink r:id="rId24" w:history="1">
         <w:r>
           <w:rPr>
             <w:rStyle w:val="Hyperlink"/>
@@ -5725,7 +7474,7 @@
                     </pic:cNvPicPr>
                   </pic:nvPicPr>
                   <pic:blipFill>
-                    <a:blip r:embed="rId26">
+                    <a:blip r:embed="rId25">
                       <a:extLst>
                         <a:ext uri="{28A0092B-C50C-407E-A947-70E740481C1C}">
                           <a14:useLocalDpi xmlns:a14="http://schemas.microsoft.com/office/drawing/2010/main" val="0"/>
@@ -5813,7 +7562,7 @@
                     </pic:cNvPicPr>
                   </pic:nvPicPr>
                   <pic:blipFill>
-                    <a:blip r:embed="rId27">
+                    <a:blip r:embed="rId26">
                       <a:extLst>
                         <a:ext uri="{28A0092B-C50C-407E-A947-70E740481C1C}">
                           <a14:useLocalDpi xmlns:a14="http://schemas.microsoft.com/office/drawing/2010/main" val="0"/>
@@ -7474,7 +9223,7 @@
       </w:r>
     </w:p>
     <w:p>
-      <w:hyperlink r:id="rId28" w:history="1">
+      <w:hyperlink r:id="rId27" w:history="1">
         <w:r>
           <w:rPr>
             <w:rStyle w:val="Hyperlink"/>
@@ -7507,7 +9256,7 @@
                     </pic:cNvPicPr>
                   </pic:nvPicPr>
                   <pic:blipFill>
-                    <a:blip r:embed="rId29">
+                    <a:blip r:embed="rId28">
                       <a:extLst>
                         <a:ext uri="{28A0092B-C50C-407E-A947-70E740481C1C}">
                           <a14:useLocalDpi xmlns:a14="http://schemas.microsoft.com/office/drawing/2010/main" val="0"/>
@@ -8805,18 +10554,35 @@
         </w:rPr>
         <w:t>最后在仓库</w:t>
       </w:r>
-      <w:hyperlink r:id="rId30" w:history="1">
-        <w:r>
-          <w:rPr>
-            <w:rStyle w:val="Hyperlink"/>
-            <w:rFonts w:ascii="Courier New" w:eastAsia="宋体" w:hAnsi="Courier New" w:cs="Courier New"/>
-            <w:kern w:val="0"/>
-            <w:sz w:val="18"/>
-            <w:szCs w:val="18"/>
-          </w:rPr>
-          <w:t>https://github.com/nateliu/spring-cloud-study-config</w:t>
-        </w:r>
-      </w:hyperlink>
+      <w:r>
+        <w:fldChar w:fldCharType="begin"/>
+      </w:r>
+      <w:r>
+        <w:instrText xml:space="preserve"> HYPERLINK "https://github.com/nateliu/spring-cloud-study-config" </w:instrText>
+      </w:r>
+      <w:r>
+        <w:fldChar w:fldCharType="separate"/>
+      </w:r>
+      <w:r>
+        <w:rPr>
+          <w:rStyle w:val="Hyperlink"/>
+          <w:rFonts w:ascii="Courier New" w:eastAsia="宋体" w:hAnsi="Courier New" w:cs="Courier New"/>
+          <w:kern w:val="0"/>
+          <w:sz w:val="18"/>
+          <w:szCs w:val="18"/>
+        </w:rPr>
+        <w:t>https://github.com/nateliu/spring-cloud-study-config</w:t>
+      </w:r>
+      <w:r>
+        <w:rPr>
+          <w:rStyle w:val="Hyperlink"/>
+          <w:rFonts w:ascii="Courier New" w:eastAsia="宋体" w:hAnsi="Courier New" w:cs="Courier New"/>
+          <w:kern w:val="0"/>
+          <w:sz w:val="18"/>
+          <w:szCs w:val="18"/>
+        </w:rPr>
+        <w:fldChar w:fldCharType="end"/>
+      </w:r>
       <w:r>
         <w:rPr>
           <w:rFonts w:ascii="Courier New" w:eastAsia="宋体" w:hAnsi="Courier New" w:cs="Courier New"/>
@@ -9090,7 +10856,7 @@
                     </pic:cNvPicPr>
                   </pic:nvPicPr>
                   <pic:blipFill>
-                    <a:blip r:embed="rId31">
+                    <a:blip r:embed="rId29">
                       <a:extLst>
                         <a:ext uri="{28A0092B-C50C-407E-A947-70E740481C1C}">
                           <a14:useLocalDpi xmlns:a14="http://schemas.microsoft.com/office/drawing/2010/main" val="0"/>
@@ -9123,11 +10889,6 @@
       </w:r>
     </w:p>
     <w:p>
-      <w:pPr>
-        <w:rPr>
-          <w:rFonts w:hint="eastAsia"/>
-        </w:rPr>
-      </w:pPr>
       <w:r>
         <w:rPr>
           <w:rFonts w:hint="eastAsia"/>
@@ -9209,11 +10970,6 @@
     </w:p>
     <w:p/>
     <w:p>
-      <w:pPr>
-        <w:rPr>
-          <w:rFonts w:hint="eastAsia"/>
-        </w:rPr>
-      </w:pPr>
       <w:r>
         <w:rPr>
           <w:rFonts w:hint="eastAsia"/>
@@ -9242,7 +10998,7 @@
       </w:r>
     </w:p>
     <w:p>
-      <w:hyperlink r:id="rId32" w:history="1">
+      <w:hyperlink r:id="rId30" w:history="1">
         <w:r>
           <w:rPr>
             <w:rStyle w:val="Hyperlink"/>
@@ -9255,7 +11011,7 @@
       </w:r>
     </w:p>
     <w:p>
-      <w:hyperlink r:id="rId33" w:history="1">
+      <w:hyperlink r:id="rId31" w:history="1">
         <w:r>
           <w:rPr>
             <w:rStyle w:val="Hyperlink"/>
@@ -9265,7 +11021,7 @@
       </w:hyperlink>
     </w:p>
     <w:p>
-      <w:hyperlink r:id="rId34" w:history="1">
+      <w:hyperlink r:id="rId32" w:history="1">
         <w:r>
           <w:rPr>
             <w:rStyle w:val="Hyperlink"/>
@@ -9275,7 +11031,7 @@
       </w:hyperlink>
     </w:p>
     <w:p>
-      <w:hyperlink r:id="rId35" w:history="1">
+      <w:hyperlink r:id="rId33" w:history="1">
         <w:r>
           <w:rPr>
             <w:rStyle w:val="Hyperlink"/>
@@ -9285,7 +11041,7 @@
       </w:hyperlink>
     </w:p>
     <w:p>
-      <w:hyperlink r:id="rId36" w:history="1">
+      <w:hyperlink r:id="rId34" w:history="1">
         <w:r>
           <w:rPr>
             <w:rStyle w:val="Hyperlink"/>
@@ -9312,13 +11068,7 @@
         <w:rPr>
           <w:rFonts w:hint="eastAsia"/>
         </w:rPr>
-        <w:t>程序作为配置</w:t>
-      </w:r>
-      <w:r>
-        <w:rPr>
-          <w:rFonts w:hint="eastAsia"/>
-        </w:rPr>
-        <w:t>客户端</w:t>
+        <w:t>程序作为配置客户端</w:t>
       </w:r>
     </w:p>
     <w:p>
@@ -9738,19 +11488,8 @@
         <w:t>-client</w:t>
       </w:r>
     </w:p>
-    <w:p>
-      <w:pPr>
-        <w:rPr>
-          <w:rFonts w:hint="eastAsia"/>
-        </w:rPr>
-      </w:pPr>
-    </w:p>
-    <w:p>
-      <w:pPr>
-        <w:rPr>
-          <w:rFonts w:hint="eastAsia"/>
-        </w:rPr>
-      </w:pPr>
+    <w:p/>
+    <w:p>
       <w:r>
         <w:rPr>
           <w:rFonts w:hint="eastAsia"/>
@@ -9960,11 +11699,6 @@
     </w:p>
     <w:p/>
     <w:p>
-      <w:pPr>
-        <w:rPr>
-          <w:rFonts w:hint="eastAsia"/>
-        </w:rPr>
-      </w:pPr>
       <w:r>
         <w:rPr>
           <w:rFonts w:hint="eastAsia"/>
@@ -10385,11 +12119,6 @@
     </w:p>
     <w:p/>
     <w:p>
-      <w:pPr>
-        <w:rPr>
-          <w:rFonts w:hint="eastAsia"/>
-        </w:rPr>
-      </w:pPr>
       <w:r>
         <w:t>Chrome</w:t>
       </w:r>
@@ -10399,7 +12128,7 @@
         </w:rPr>
         <w:t>里输入</w:t>
       </w:r>
-      <w:hyperlink r:id="rId37" w:history="1">
+      <w:hyperlink r:id="rId35" w:history="1">
         <w:r>
           <w:rPr>
             <w:rStyle w:val="Hyperlink"/>
@@ -10435,7 +12164,7 @@
                     </pic:cNvPicPr>
                   </pic:nvPicPr>
                   <pic:blipFill>
-                    <a:blip r:embed="rId38">
+                    <a:blip r:embed="rId36">
                       <a:extLst>
                         <a:ext uri="{28A0092B-C50C-407E-A947-70E740481C1C}">
                           <a14:useLocalDpi xmlns:a14="http://schemas.microsoft.com/office/drawing/2010/main" val="0"/>
@@ -10596,7 +12325,7 @@
                     </pic:cNvPicPr>
                   </pic:nvPicPr>
                   <pic:blipFill>
-                    <a:blip r:embed="rId39">
+                    <a:blip r:embed="rId37">
                       <a:extLst>
                         <a:ext uri="{28A0092B-C50C-407E-A947-70E740481C1C}">
                           <a14:useLocalDpi xmlns:a14="http://schemas.microsoft.com/office/drawing/2010/main" val="0"/>
@@ -10630,11 +12359,6 @@
     </w:p>
     <w:p/>
     <w:p>
-      <w:pPr>
-        <w:rPr>
-          <w:rFonts w:hint="eastAsia"/>
-        </w:rPr>
-      </w:pPr>
       <w:r>
         <w:rPr>
           <w:rFonts w:hint="eastAsia"/>
@@ -10682,7 +12406,7 @@
                     </pic:cNvPicPr>
                   </pic:nvPicPr>
                   <pic:blipFill>
-                    <a:blip r:embed="rId40">
+                    <a:blip r:embed="rId38">
                       <a:extLst>
                         <a:ext uri="{28A0092B-C50C-407E-A947-70E740481C1C}">
                           <a14:useLocalDpi xmlns:a14="http://schemas.microsoft.com/office/drawing/2010/main" val="0"/>
@@ -10715,11 +12439,6 @@
       </w:r>
     </w:p>
     <w:p>
-      <w:pPr>
-        <w:rPr>
-          <w:rFonts w:hint="eastAsia"/>
-        </w:rPr>
-      </w:pPr>
       <w:r>
         <w:rPr>
           <w:rFonts w:hint="eastAsia"/>
@@ -11314,11 +13033,6 @@
       </w:r>
     </w:p>
     <w:p>
-      <w:pPr>
-        <w:rPr>
-          <w:rFonts w:hint="eastAsia"/>
-        </w:rPr>
-      </w:pPr>
       <w:proofErr w:type="spellStart"/>
       <w:r>
         <w:rPr>
@@ -11338,27 +13052,10 @@
         <w:rPr>
           <w:rFonts w:hint="eastAsia"/>
         </w:rPr>
-        <w:t>是</w:t>
-      </w:r>
-      <w:r>
-        <w:rPr>
-          <w:rFonts w:hint="eastAsia"/>
-        </w:rPr>
-        <w:t>否</w:t>
-      </w:r>
-      <w:r>
-        <w:rPr>
-          <w:rFonts w:hint="eastAsia"/>
-        </w:rPr>
-        <w:t>从配置中心读取文件</w:t>
-      </w:r>
-    </w:p>
-    <w:p>
-      <w:pPr>
-        <w:rPr>
-          <w:rFonts w:hint="eastAsia"/>
-        </w:rPr>
-      </w:pPr>
+        <w:t>是否从配置中心读取文件</w:t>
+      </w:r>
+    </w:p>
+    <w:p>
       <w:proofErr w:type="spellStart"/>
       <w:r>
         <w:rPr>
@@ -11430,7 +13127,7 @@
         </w:rPr>
         <w:t>中输入</w:t>
       </w:r>
-      <w:hyperlink r:id="rId41" w:history="1">
+      <w:hyperlink r:id="rId39" w:history="1">
         <w:r>
           <w:rPr>
             <w:rStyle w:val="Hyperlink"/>
@@ -11466,7 +13163,7 @@
                     </pic:cNvPicPr>
                   </pic:nvPicPr>
                   <pic:blipFill>
-                    <a:blip r:embed="rId42">
+                    <a:blip r:embed="rId40">
                       <a:extLst>
                         <a:ext uri="{28A0092B-C50C-407E-A947-70E740481C1C}">
                           <a14:useLocalDpi xmlns:a14="http://schemas.microsoft.com/office/drawing/2010/main" val="0"/>
@@ -11499,12 +13196,7 @@
       </w:r>
     </w:p>
     <w:p>
-      <w:pPr>
-        <w:rPr>
-          <w:rFonts w:hint="eastAsia"/>
-        </w:rPr>
-      </w:pPr>
-      <w:hyperlink r:id="rId43" w:history="1">
+      <w:hyperlink r:id="rId41" w:history="1">
         <w:r>
           <w:rPr>
             <w:rStyle w:val="Hyperlink"/>
@@ -11552,7 +13244,7 @@
         </w:rPr>
         <w:t>本文主要参考</w:t>
       </w:r>
-      <w:hyperlink r:id="rId44" w:history="1">
+      <w:hyperlink r:id="rId42" w:history="1">
         <w:r>
           <w:rPr>
             <w:rStyle w:val="Hyperlink"/>
@@ -12342,6 +14034,29 @@
       <w:szCs w:val="44"/>
     </w:rPr>
   </w:style>
+  <w:style w:type="paragraph" w:styleId="Heading2">
+    <w:name w:val="heading 2"/>
+    <w:basedOn w:val="Normal"/>
+    <w:next w:val="Normal"/>
+    <w:link w:val="Heading2Char"/>
+    <w:uiPriority w:val="9"/>
+    <w:unhideWhenUsed/>
+    <w:qFormat/>
+    <w:rsid w:val="00D67DC8"/>
+    <w:pPr>
+      <w:keepNext/>
+      <w:keepLines/>
+      <w:spacing w:before="260" w:after="260" w:line="416" w:lineRule="auto"/>
+      <w:outlineLvl w:val="1"/>
+    </w:pPr>
+    <w:rPr>
+      <w:rFonts w:asciiTheme="majorHAnsi" w:eastAsiaTheme="majorEastAsia" w:hAnsiTheme="majorHAnsi" w:cstheme="majorBidi"/>
+      <w:b/>
+      <w:bCs/>
+      <w:sz w:val="32"/>
+      <w:szCs w:val="32"/>
+    </w:rPr>
+  </w:style>
   <w:style w:type="character" w:default="1" w:styleId="DefaultParagraphFont">
     <w:name w:val="Default Paragraph Font"/>
     <w:uiPriority w:val="1"/>
@@ -12497,6 +14212,20 @@
     <w:rPr>
       <w:color w:val="954F72" w:themeColor="followedHyperlink"/>
       <w:u w:val="single"/>
+    </w:rPr>
+  </w:style>
+  <w:style w:type="character" w:customStyle="1" w:styleId="Heading2Char">
+    <w:name w:val="Heading 2 Char"/>
+    <w:basedOn w:val="DefaultParagraphFont"/>
+    <w:link w:val="Heading2"/>
+    <w:uiPriority w:val="9"/>
+    <w:rsid w:val="00D67DC8"/>
+    <w:rPr>
+      <w:rFonts w:asciiTheme="majorHAnsi" w:eastAsiaTheme="majorEastAsia" w:hAnsiTheme="majorHAnsi" w:cstheme="majorBidi"/>
+      <w:b/>
+      <w:bCs/>
+      <w:sz w:val="32"/>
+      <w:szCs w:val="32"/>
     </w:rPr>
   </w:style>
 </w:styles>

</xml_diff>